<commit_message>
Migrar todo a el codigo a ingles  (parcial)
</commit_message>
<xml_diff>
--- a/Definicion Modelo Matematico.docx
+++ b/Definicion Modelo Matematico.docx
@@ -275,6 +275,158 @@
           <w:numId w:val="1"/>
         </w:numPr>
       </w:pPr>
+      <w:r>
+        <w:t xml:space="preserve">Pueden existir </w:t>
+      </w:r>
+      <w:proofErr w:type="spellStart"/>
+      <w:r>
+        <w:t>multiples</w:t>
+      </w:r>
+      <w:proofErr w:type="spellEnd"/>
+      <w:r>
+        <w:t xml:space="preserve"> </w:t>
+      </w:r>
+      <w:proofErr w:type="spellStart"/>
+      <w:r>
+        <w:rPr>
+          <w:rFonts w:cstheme="minorHAnsi"/>
+        </w:rPr>
+        <w:t>λSP´s</w:t>
+      </w:r>
+      <w:proofErr w:type="spellEnd"/>
+      <w:r>
+        <w:rPr>
+          <w:rFonts w:cstheme="minorHAnsi"/>
+        </w:rPr>
+        <w:t xml:space="preserve"> entres par de nodos. </w:t>
+      </w:r>
+    </w:p>
+    <w:p>
+      <w:pPr>
+        <w:pStyle w:val="Prrafodelista"/>
+        <w:numPr>
+          <w:ilvl w:val="0"/>
+          <w:numId w:val="1"/>
+        </w:numPr>
+      </w:pPr>
+      <w:r>
+        <w:rPr>
+          <w:rFonts w:cstheme="minorHAnsi"/>
+        </w:rPr>
+        <w:t xml:space="preserve">Se asume que solo existe una  fibra entre los nodos que están conectados. </w:t>
+      </w:r>
+    </w:p>
+    <w:p>
+      <w:pPr>
+        <w:pStyle w:val="Prrafodelista"/>
+        <w:numPr>
+          <w:ilvl w:val="0"/>
+          <w:numId w:val="1"/>
+        </w:numPr>
+        <w:jc w:val="both"/>
+      </w:pPr>
+      <w:r>
+        <w:rPr>
+          <w:rFonts w:cstheme="minorHAnsi"/>
+        </w:rPr>
+        <w:t>Se asume que el camino de menor salto (</w:t>
+      </w:r>
+      <w:proofErr w:type="spellStart"/>
+      <w:r>
+        <w:rPr>
+          <w:rFonts w:cstheme="minorHAnsi"/>
+          <w:i/>
+        </w:rPr>
+        <w:t>mi</w:t>
+      </w:r>
+      <w:r>
+        <w:rPr>
+          <w:rFonts w:cstheme="minorHAnsi"/>
+          <w:i/>
+        </w:rPr>
+        <w:t>nimum</w:t>
+      </w:r>
+      <w:proofErr w:type="spellEnd"/>
+      <w:r>
+        <w:rPr>
+          <w:rFonts w:cstheme="minorHAnsi"/>
+          <w:i/>
+        </w:rPr>
+        <w:t xml:space="preserve"> hop </w:t>
+      </w:r>
+      <w:proofErr w:type="spellStart"/>
+      <w:r>
+        <w:rPr>
+          <w:rFonts w:cstheme="minorHAnsi"/>
+          <w:i/>
+        </w:rPr>
+        <w:t>path</w:t>
+      </w:r>
+      <w:proofErr w:type="spellEnd"/>
+      <w:r>
+        <w:rPr>
+          <w:rFonts w:cstheme="minorHAnsi"/>
+        </w:rPr>
+        <w:t xml:space="preserve">) permanece constante durante el proceso de optimización.  Esta presunción es válida porque la adición  o eliminación de fibras hace  parte de un planeamiento de largo plazo.  </w:t>
+      </w:r>
+    </w:p>
+    <w:p>
+      <w:pPr>
+        <w:pStyle w:val="Prrafodelista"/>
+        <w:numPr>
+          <w:ilvl w:val="0"/>
+          <w:numId w:val="1"/>
+        </w:numPr>
+        <w:jc w:val="both"/>
+      </w:pPr>
+      <w:r>
+        <w:rPr>
+          <w:rFonts w:cstheme="minorHAnsi"/>
+        </w:rPr>
+        <w:t xml:space="preserve">Se asume que la tecnología WDM es empleada para suministrar </w:t>
+      </w:r>
+      <w:proofErr w:type="spellStart"/>
+      <w:r>
+        <w:rPr>
+          <w:rFonts w:cstheme="minorHAnsi"/>
+        </w:rPr>
+        <w:t>direferentes</w:t>
+      </w:r>
+      <w:proofErr w:type="spellEnd"/>
+      <w:r>
+        <w:rPr>
+          <w:rFonts w:cstheme="minorHAnsi"/>
+        </w:rPr>
+        <w:t xml:space="preserve"> </w:t>
+      </w:r>
+      <w:proofErr w:type="spellStart"/>
+      <w:r>
+        <w:rPr>
+          <w:rFonts w:cstheme="minorHAnsi"/>
+        </w:rPr>
+        <w:t>logitudes</w:t>
+      </w:r>
+      <w:proofErr w:type="spellEnd"/>
+      <w:r>
+        <w:rPr>
+          <w:rFonts w:cstheme="minorHAnsi"/>
+        </w:rPr>
+        <w:t xml:space="preserve"> de onda </w:t>
+      </w:r>
+      <w:proofErr w:type="spellStart"/>
+      <w:r>
+        <w:rPr>
+          <w:rFonts w:cstheme="minorHAnsi"/>
+        </w:rPr>
+        <w:t>simultanemente</w:t>
+      </w:r>
+      <w:proofErr w:type="spellEnd"/>
+      <w:r>
+        <w:rPr>
+          <w:rFonts w:cstheme="minorHAnsi"/>
+        </w:rPr>
+        <w:t xml:space="preserve"> sobre la fibra, y numero de longitudes de onda permanece constante durante el proceso de optimización. </w:t>
+      </w:r>
     </w:p>
     <w:p/>
     <w:p>
@@ -291,33 +443,30 @@
         </w:numPr>
       </w:pPr>
       <w:r>
-        <w:t xml:space="preserve"> Para cada </w:t>
+        <w:t xml:space="preserve"> </w:t>
+      </w:r>
+      <w:r>
+        <w:t xml:space="preserve">Para cada </w:t>
       </w:r>
       <w:proofErr w:type="spellStart"/>
       <w:r>
         <w:rPr>
           <w:rFonts w:cstheme="minorHAnsi"/>
         </w:rPr>
-        <w:t>λ</w:t>
-      </w:r>
-      <w:r>
-        <w:rPr>
-          <w:rFonts w:cstheme="minorHAnsi"/>
-        </w:rPr>
-        <w:t>SP</w:t>
+        <w:t>λSP</w:t>
       </w:r>
       <w:proofErr w:type="spellEnd"/>
       <w:r>
         <w:rPr>
           <w:rFonts w:cstheme="minorHAnsi"/>
         </w:rPr>
-        <w:t xml:space="preserve"> y F</w:t>
-      </w:r>
-      <w:r>
-        <w:rPr>
-          <w:rFonts w:cstheme="minorHAnsi"/>
-        </w:rPr>
-        <w:t xml:space="preserve">ibra se define  la capacidad de ancho de banda: </w:t>
+        <w:t xml:space="preserve"> y Fibra entre nodos i y  j, se define</w:t>
+      </w:r>
+      <w:r>
+        <w:rPr>
+          <w:rFonts w:cstheme="minorHAnsi"/>
+        </w:rPr>
+        <w:t xml:space="preserve">  la capacidad de ancho de banda: </w:t>
       </w:r>
     </w:p>
     <w:p>
@@ -436,7 +585,19 @@
             <w:rPr>
               <w:rFonts w:ascii="Cambria Math" w:hAnsi="Cambria Math"/>
             </w:rPr>
-            <m:t xml:space="preserve">:Como la capacidad de la </m:t>
+            <m:t>:Como la capacidad de</m:t>
+          </m:r>
+          <m:r>
+            <w:rPr>
+              <w:rFonts w:ascii="Cambria Math" w:hAnsi="Cambria Math"/>
+            </w:rPr>
+            <m:t>l</m:t>
+          </m:r>
+          <m:r>
+            <w:rPr>
+              <w:rFonts w:ascii="Cambria Math" w:hAnsi="Cambria Math"/>
+            </w:rPr>
+            <m:t xml:space="preserve"> </m:t>
           </m:r>
           <m:r>
             <m:rPr>
@@ -454,16 +615,7 @@
             <w:rPr>
               <w:rFonts w:ascii="Cambria Math" w:cstheme="minorHAnsi"/>
             </w:rPr>
-            <m:t>S</m:t>
-          </m:r>
-          <m:r>
-            <m:rPr>
-              <m:sty m:val="p"/>
-            </m:rPr>
-            <w:rPr>
-              <w:rFonts w:ascii="Cambria Math" w:cstheme="minorHAnsi"/>
-            </w:rPr>
-            <m:t>P</m:t>
+            <m:t>SP</m:t>
           </m:r>
         </m:oMath>
       </m:oMathPara>
@@ -502,7 +654,19 @@
         <w:rPr>
           <w:rFonts w:cstheme="minorHAnsi"/>
         </w:rPr>
-        <w:t xml:space="preserve"> y Fibra se define  la capacidad  disponible de ancho de banda:</w:t>
+        <w:t xml:space="preserve"> y </w:t>
+      </w:r>
+      <w:r>
+        <w:rPr>
+          <w:rFonts w:cstheme="minorHAnsi"/>
+        </w:rPr>
+        <w:t xml:space="preserve">Fibra entre nodos i y  j, </w:t>
+      </w:r>
+      <w:r>
+        <w:rPr>
+          <w:rFonts w:cstheme="minorHAnsi"/>
+        </w:rPr>
+        <w:t>se define  la capacidad  disponible de ancho de banda:</w:t>
       </w:r>
     </w:p>
     <w:p>
@@ -621,7 +785,19 @@
             <w:rPr>
               <w:rFonts w:ascii="Cambria Math" w:hAnsi="Cambria Math"/>
             </w:rPr>
-            <m:t xml:space="preserve">:Como la capacidad de la </m:t>
+            <m:t>:Como la capacidad de</m:t>
+          </m:r>
+          <m:r>
+            <w:rPr>
+              <w:rFonts w:ascii="Cambria Math" w:hAnsi="Cambria Math"/>
+            </w:rPr>
+            <m:t>l</m:t>
+          </m:r>
+          <m:r>
+            <w:rPr>
+              <w:rFonts w:ascii="Cambria Math" w:hAnsi="Cambria Math"/>
+            </w:rPr>
+            <m:t xml:space="preserve"> </m:t>
           </m:r>
           <m:r>
             <m:rPr>
@@ -639,7 +815,174 @@
             <w:rPr>
               <w:rFonts w:ascii="Cambria Math" w:cstheme="minorHAnsi"/>
             </w:rPr>
-            <m:t>S</m:t>
+            <m:t>SP</m:t>
+          </m:r>
+        </m:oMath>
+      </m:oMathPara>
+    </w:p>
+    <w:p>
+      <w:pPr>
+        <w:pStyle w:val="Prrafodelista"/>
+        <w:rPr>
+          <w:rFonts w:eastAsiaTheme="minorEastAsia" w:cstheme="minorHAnsi"/>
+        </w:rPr>
+      </w:pPr>
+    </w:p>
+    <w:p>
+      <w:pPr>
+        <w:pStyle w:val="Prrafodelista"/>
+        <w:numPr>
+          <w:ilvl w:val="0"/>
+          <w:numId w:val="2"/>
+        </w:numPr>
+        <w:rPr>
+          <w:rFonts w:eastAsiaTheme="minorEastAsia" w:cstheme="minorHAnsi"/>
+        </w:rPr>
+      </w:pPr>
+      <w:r>
+        <w:t xml:space="preserve">Para cada </w:t>
+      </w:r>
+      <w:proofErr w:type="spellStart"/>
+      <w:r>
+        <w:rPr>
+          <w:rFonts w:cstheme="minorHAnsi"/>
+        </w:rPr>
+        <w:t>λSP</w:t>
+      </w:r>
+      <w:proofErr w:type="spellEnd"/>
+      <w:r>
+        <w:rPr>
+          <w:rFonts w:cstheme="minorHAnsi"/>
+        </w:rPr>
+        <w:t xml:space="preserve"> y Fibra entre nodos i y  j, se define  la capacidad  ya reservada del ancho de banda:</w:t>
+      </w:r>
+    </w:p>
+    <w:p>
+      <w:pPr>
+        <w:pStyle w:val="Prrafodelista"/>
+        <w:rPr>
+          <w:rFonts w:cstheme="minorHAnsi"/>
+        </w:rPr>
+      </w:pPr>
+    </w:p>
+    <w:p>
+      <w:pPr>
+        <w:pStyle w:val="Prrafodelista"/>
+        <w:rPr>
+          <w:rFonts w:eastAsiaTheme="minorEastAsia" w:cstheme="minorHAnsi"/>
+        </w:rPr>
+      </w:pPr>
+      <m:oMathPara>
+        <m:oMathParaPr>
+          <m:jc m:val="left"/>
+        </m:oMathParaPr>
+        <m:oMath>
+          <m:sSubSup>
+            <m:sSubSupPr>
+              <m:ctrlPr>
+                <w:rPr>
+                  <w:rFonts w:ascii="Cambria Math" w:hAnsi="Cambria Math"/>
+                  <w:i/>
+                </w:rPr>
+              </m:ctrlPr>
+            </m:sSubSupPr>
+            <m:e>
+              <m:r>
+                <w:rPr>
+                  <w:rFonts w:ascii="Cambria Math" w:hAnsi="Cambria Math"/>
+                </w:rPr>
+                <m:t>B</m:t>
+              </m:r>
+            </m:e>
+            <m:sub>
+              <m:r>
+                <w:rPr>
+                  <w:rFonts w:ascii="Cambria Math" w:hAnsi="Cambria Math"/>
+                </w:rPr>
+                <m:t>i,j</m:t>
+              </m:r>
+            </m:sub>
+            <m:sup>
+              <m:r>
+                <w:rPr>
+                  <w:rFonts w:ascii="Cambria Math" w:hAnsi="Cambria Math"/>
+                </w:rPr>
+                <m:t>F</m:t>
+              </m:r>
+            </m:sup>
+          </m:sSubSup>
+          <m:r>
+            <w:rPr>
+              <w:rFonts w:ascii="Cambria Math" w:hAnsi="Cambria Math"/>
+            </w:rPr>
+            <m:t>:Como la capacidad de la Fibra</m:t>
+          </m:r>
+        </m:oMath>
+      </m:oMathPara>
+    </w:p>
+    <w:p>
+      <w:pPr>
+        <w:pStyle w:val="Prrafodelista"/>
+        <w:rPr>
+          <w:rFonts w:eastAsiaTheme="minorEastAsia" w:cstheme="minorHAnsi"/>
+        </w:rPr>
+      </w:pPr>
+      <m:oMathPara>
+        <m:oMathParaPr>
+          <m:jc m:val="left"/>
+        </m:oMathParaPr>
+        <m:oMath>
+          <m:sSubSup>
+            <m:sSubSupPr>
+              <m:ctrlPr>
+                <w:rPr>
+                  <w:rFonts w:ascii="Cambria Math" w:hAnsi="Cambria Math"/>
+                  <w:i/>
+                </w:rPr>
+              </m:ctrlPr>
+            </m:sSubSupPr>
+            <m:e>
+              <m:r>
+                <w:rPr>
+                  <w:rFonts w:ascii="Cambria Math" w:hAnsi="Cambria Math"/>
+                </w:rPr>
+                <m:t>B</m:t>
+              </m:r>
+            </m:e>
+            <m:sub>
+              <m:r>
+                <w:rPr>
+                  <w:rFonts w:ascii="Cambria Math" w:hAnsi="Cambria Math"/>
+                </w:rPr>
+                <m:t>i,j</m:t>
+              </m:r>
+            </m:sub>
+            <m:sup>
+              <m:r>
+                <m:rPr>
+                  <m:sty m:val="p"/>
+                </m:rPr>
+                <w:rPr>
+                  <w:rFonts w:ascii="Cambria Math" w:hAnsi="Cambria Math" w:cstheme="minorHAnsi"/>
+                </w:rPr>
+                <m:t>λ</m:t>
+              </m:r>
+            </m:sup>
+          </m:sSubSup>
+          <m:r>
+            <w:rPr>
+              <w:rFonts w:ascii="Cambria Math" w:hAnsi="Cambria Math"/>
+            </w:rPr>
+            <m:t xml:space="preserve">:Como la capacidad del </m:t>
+          </m:r>
+          <m:r>
+            <m:rPr>
+              <m:sty m:val="p"/>
+            </m:rPr>
+            <w:rPr>
+              <w:rFonts w:ascii="Cambria Math" w:hAnsi="Cambria Math" w:cstheme="minorHAnsi"/>
+            </w:rPr>
+            <m:t>λ</m:t>
           </m:r>
           <m:r>
             <m:rPr>
@@ -648,30 +991,10 @@
             <w:rPr>
               <w:rFonts w:ascii="Cambria Math" w:cstheme="minorHAnsi"/>
             </w:rPr>
-            <m:t>P</m:t>
+            <m:t>SP</m:t>
           </m:r>
         </m:oMath>
       </m:oMathPara>
-    </w:p>
-    <w:p>
-      <w:pPr>
-        <w:pStyle w:val="Prrafodelista"/>
-        <w:rPr>
-          <w:rFonts w:eastAsiaTheme="minorEastAsia" w:cstheme="minorHAnsi"/>
-        </w:rPr>
-      </w:pPr>
-    </w:p>
-    <w:p>
-      <w:pPr>
-        <w:pStyle w:val="Prrafodelista"/>
-        <w:numPr>
-          <w:ilvl w:val="0"/>
-          <w:numId w:val="2"/>
-        </w:numPr>
-        <w:rPr>
-          <w:rFonts w:eastAsiaTheme="minorEastAsia" w:cstheme="minorHAnsi"/>
-        </w:rPr>
-      </w:pPr>
     </w:p>
     <w:p>
       <w:pPr>

</xml_diff>

<commit_message>
Con verificacion de redes disconexas con ShortestPathRouting terminado. No soporta enlaces redundantes.
</commit_message>
<xml_diff>
--- a/Definicion Modelo Matematico.docx
+++ b/Definicion Modelo Matematico.docx
@@ -21,17 +21,14 @@
         </w:rPr>
         <w:t>Definiciones de teóricas del modelo</w:t>
       </w:r>
-    </w:p>
-    <w:p>
-      <w:pPr>
-        <w:jc w:val="center"/>
-        <w:rPr>
-          <w:rFonts w:ascii="Arial" w:hAnsi="Arial" w:cs="Arial"/>
-          <w:b/>
-          <w:sz w:val="20"/>
-          <w:szCs w:val="20"/>
-        </w:rPr>
-      </w:pPr>
+      <w:r>
+        <w:rPr>
+          <w:rFonts w:ascii="Arial" w:hAnsi="Arial" w:cs="Arial"/>
+          <w:sz w:val="20"/>
+          <w:szCs w:val="20"/>
+        </w:rPr>
+        <w:t xml:space="preserve"> </w:t>
+      </w:r>
     </w:p>
     <w:p>
       <w:pPr>
@@ -53,7 +50,15 @@
           <w:sz w:val="20"/>
           <w:szCs w:val="20"/>
         </w:rPr>
-        <w:t xml:space="preserve">Se define que cada fibra óptica entre par de nodos contiene un </w:t>
+        <w:t>Se asume que no existen conv</w:t>
+      </w:r>
+      <w:r>
+        <w:rPr>
+          <w:rFonts w:ascii="Arial" w:hAnsi="Arial" w:cs="Arial"/>
+          <w:sz w:val="20"/>
+          <w:szCs w:val="20"/>
+        </w:rPr>
+        <w:t xml:space="preserve">ertidores  de longitud de onda (λ) en la red. Esto quiere decir que el </w:t>
       </w:r>
       <w:proofErr w:type="spellStart"/>
       <w:r>
@@ -62,15 +67,7 @@
           <w:sz w:val="20"/>
           <w:szCs w:val="20"/>
         </w:rPr>
-        <w:t>λ</w:t>
-      </w:r>
-      <w:r>
-        <w:rPr>
-          <w:rFonts w:ascii="Arial" w:hAnsi="Arial" w:cs="Arial"/>
-          <w:sz w:val="20"/>
-          <w:szCs w:val="20"/>
-        </w:rPr>
-        <w:t>SP</w:t>
+        <w:t>λSP</w:t>
       </w:r>
       <w:proofErr w:type="spellEnd"/>
       <w:r>
@@ -79,16 +76,40 @@
           <w:sz w:val="20"/>
           <w:szCs w:val="20"/>
         </w:rPr>
-        <w:t xml:space="preserve"> por defecto, por lo tanto </w:t>
-      </w:r>
-      <w:r>
-        <w:rPr>
-          <w:rFonts w:ascii="Arial" w:hAnsi="Arial" w:cs="Arial"/>
-          <w:sz w:val="20"/>
-          <w:szCs w:val="20"/>
-        </w:rPr>
-        <w:t>este</w:t>
-      </w:r>
+        <w:t xml:space="preserve"> ocupa la misma longitud de onda por todas las fibras que pasa.  </w:t>
+      </w:r>
+    </w:p>
+    <w:p>
+      <w:pPr>
+        <w:pStyle w:val="Prrafodelista"/>
+        <w:numPr>
+          <w:ilvl w:val="0"/>
+          <w:numId w:val="1"/>
+        </w:numPr>
+        <w:rPr>
+          <w:rFonts w:ascii="Arial" w:hAnsi="Arial" w:cs="Arial"/>
+          <w:sz w:val="20"/>
+          <w:szCs w:val="20"/>
+        </w:rPr>
+      </w:pPr>
+      <w:r>
+        <w:rPr>
+          <w:rFonts w:ascii="Arial" w:hAnsi="Arial" w:cs="Arial"/>
+          <w:sz w:val="20"/>
+          <w:szCs w:val="20"/>
+        </w:rPr>
+        <w:t xml:space="preserve">Pueden existir </w:t>
+      </w:r>
+      <w:proofErr w:type="spellStart"/>
+      <w:r>
+        <w:rPr>
+          <w:rFonts w:ascii="Arial" w:hAnsi="Arial" w:cs="Arial"/>
+          <w:sz w:val="20"/>
+          <w:szCs w:val="20"/>
+        </w:rPr>
+        <w:t>multiples</w:t>
+      </w:r>
+      <w:proofErr w:type="spellEnd"/>
       <w:r>
         <w:rPr>
           <w:rFonts w:ascii="Arial" w:hAnsi="Arial" w:cs="Arial"/>
@@ -104,7 +125,7 @@
           <w:sz w:val="20"/>
           <w:szCs w:val="20"/>
         </w:rPr>
-        <w:t>λSP</w:t>
+        <w:t>λSP´s</w:t>
       </w:r>
       <w:proofErr w:type="spellEnd"/>
       <w:r>
@@ -113,221 +134,29 @@
           <w:sz w:val="20"/>
           <w:szCs w:val="20"/>
         </w:rPr>
-        <w:t xml:space="preserve"> por defecto no contiene  saltos (</w:t>
-      </w:r>
-      <w:proofErr w:type="spellStart"/>
-      <w:r>
-        <w:rPr>
-          <w:rFonts w:ascii="Arial" w:hAnsi="Arial" w:cs="Arial"/>
-          <w:sz w:val="20"/>
-          <w:szCs w:val="20"/>
-        </w:rPr>
-        <w:t>hops</w:t>
-      </w:r>
-      <w:proofErr w:type="spellEnd"/>
-      <w:r>
-        <w:rPr>
-          <w:rFonts w:ascii="Arial" w:hAnsi="Arial" w:cs="Arial"/>
-          <w:sz w:val="20"/>
-          <w:szCs w:val="20"/>
-        </w:rPr>
-        <w:t>)  intermedios</w:t>
-      </w:r>
-      <w:r>
-        <w:rPr>
-          <w:rFonts w:ascii="Arial" w:hAnsi="Arial" w:cs="Arial"/>
-          <w:sz w:val="20"/>
-          <w:szCs w:val="20"/>
-        </w:rPr>
-        <w:t xml:space="preserve"> y </w:t>
-      </w:r>
-      <w:r>
-        <w:rPr>
-          <w:rFonts w:ascii="Arial" w:hAnsi="Arial" w:cs="Arial"/>
-          <w:sz w:val="20"/>
-          <w:szCs w:val="20"/>
-        </w:rPr>
-        <w:t xml:space="preserve"> </w:t>
-      </w:r>
-      <w:r>
-        <w:rPr>
-          <w:rFonts w:ascii="Arial" w:hAnsi="Arial" w:cs="Arial"/>
-          <w:sz w:val="20"/>
-          <w:szCs w:val="20"/>
-        </w:rPr>
-        <w:t xml:space="preserve">no existe restricción </w:t>
-      </w:r>
-      <w:r>
-        <w:rPr>
-          <w:rFonts w:ascii="Arial" w:hAnsi="Arial" w:cs="Arial"/>
-          <w:sz w:val="20"/>
-          <w:szCs w:val="20"/>
-        </w:rPr>
-        <w:t>en</w:t>
-      </w:r>
-      <w:r>
-        <w:rPr>
-          <w:rFonts w:ascii="Arial" w:hAnsi="Arial" w:cs="Arial"/>
-          <w:sz w:val="20"/>
-          <w:szCs w:val="20"/>
-        </w:rPr>
-        <w:t xml:space="preserve"> cual  longitud de onda usar par</w:t>
-      </w:r>
-      <w:r>
-        <w:rPr>
-          <w:rFonts w:ascii="Arial" w:hAnsi="Arial" w:cs="Arial"/>
-          <w:sz w:val="20"/>
-          <w:szCs w:val="20"/>
-        </w:rPr>
-        <w:t>a estos</w:t>
-      </w:r>
-      <w:r>
-        <w:rPr>
-          <w:rFonts w:ascii="Arial" w:hAnsi="Arial" w:cs="Arial"/>
-          <w:sz w:val="20"/>
-          <w:szCs w:val="20"/>
-        </w:rPr>
-        <w:t xml:space="preserve"> </w:t>
-      </w:r>
-      <w:proofErr w:type="spellStart"/>
-      <w:r>
-        <w:rPr>
-          <w:rFonts w:ascii="Arial" w:hAnsi="Arial" w:cs="Arial"/>
-          <w:sz w:val="20"/>
-          <w:szCs w:val="20"/>
-        </w:rPr>
-        <w:t>λSP</w:t>
-      </w:r>
-      <w:r>
-        <w:rPr>
-          <w:rFonts w:ascii="Arial" w:hAnsi="Arial" w:cs="Arial"/>
-          <w:sz w:val="20"/>
-          <w:szCs w:val="20"/>
-        </w:rPr>
-        <w:t>´s</w:t>
-      </w:r>
-      <w:proofErr w:type="spellEnd"/>
-      <w:r>
-        <w:rPr>
-          <w:rFonts w:ascii="Arial" w:hAnsi="Arial" w:cs="Arial"/>
-          <w:sz w:val="20"/>
-          <w:szCs w:val="20"/>
-        </w:rPr>
-        <w:t xml:space="preserve"> por defecto</w:t>
-      </w:r>
-      <w:r>
-        <w:rPr>
-          <w:rFonts w:ascii="Arial" w:hAnsi="Arial" w:cs="Arial"/>
-          <w:sz w:val="20"/>
-          <w:szCs w:val="20"/>
-        </w:rPr>
-        <w:t>.</w:t>
-      </w:r>
-      <w:r>
-        <w:rPr>
-          <w:rFonts w:ascii="Arial" w:hAnsi="Arial" w:cs="Arial"/>
-          <w:sz w:val="20"/>
-          <w:szCs w:val="20"/>
-        </w:rPr>
-        <w:t xml:space="preserve"> </w:t>
-      </w:r>
-      <w:r>
-        <w:rPr>
-          <w:rFonts w:ascii="Arial" w:hAnsi="Arial" w:cs="Arial"/>
-          <w:sz w:val="20"/>
-          <w:szCs w:val="20"/>
-        </w:rPr>
-        <w:t>Además</w:t>
-      </w:r>
-      <w:r>
-        <w:rPr>
-          <w:rFonts w:ascii="Arial" w:hAnsi="Arial" w:cs="Arial"/>
-          <w:sz w:val="20"/>
-          <w:szCs w:val="20"/>
-        </w:rPr>
-        <w:t xml:space="preserve"> lo</w:t>
-      </w:r>
-      <w:r>
-        <w:rPr>
-          <w:rFonts w:ascii="Arial" w:hAnsi="Arial" w:cs="Arial"/>
-          <w:sz w:val="20"/>
-          <w:szCs w:val="20"/>
-        </w:rPr>
-        <w:t xml:space="preserve">s </w:t>
-      </w:r>
-      <w:proofErr w:type="spellStart"/>
-      <w:r>
-        <w:rPr>
-          <w:rFonts w:ascii="Arial" w:hAnsi="Arial" w:cs="Arial"/>
-          <w:sz w:val="20"/>
-          <w:szCs w:val="20"/>
-        </w:rPr>
-        <w:t>λSP´s</w:t>
-      </w:r>
-      <w:proofErr w:type="spellEnd"/>
-      <w:r>
-        <w:rPr>
-          <w:rFonts w:ascii="Arial" w:hAnsi="Arial" w:cs="Arial"/>
-          <w:sz w:val="20"/>
-          <w:szCs w:val="20"/>
-        </w:rPr>
-        <w:t xml:space="preserve"> por defecto</w:t>
-      </w:r>
-      <w:r>
-        <w:rPr>
-          <w:rFonts w:ascii="Arial" w:hAnsi="Arial" w:cs="Arial"/>
-          <w:sz w:val="20"/>
-          <w:szCs w:val="20"/>
-        </w:rPr>
-        <w:t xml:space="preserve"> no </w:t>
-      </w:r>
-      <w:r>
-        <w:rPr>
-          <w:rFonts w:ascii="Arial" w:hAnsi="Arial" w:cs="Arial"/>
-          <w:sz w:val="20"/>
-          <w:szCs w:val="20"/>
-        </w:rPr>
-        <w:t>están</w:t>
-      </w:r>
-      <w:r>
-        <w:rPr>
-          <w:rFonts w:ascii="Arial" w:hAnsi="Arial" w:cs="Arial"/>
-          <w:sz w:val="20"/>
-          <w:szCs w:val="20"/>
-        </w:rPr>
-        <w:t xml:space="preserve"> sujetos a consideración en el proceso de </w:t>
-      </w:r>
-      <w:r>
-        <w:rPr>
-          <w:rFonts w:ascii="Arial" w:hAnsi="Arial" w:cs="Arial"/>
-          <w:sz w:val="20"/>
-          <w:szCs w:val="20"/>
-        </w:rPr>
-        <w:t>optimación</w:t>
-      </w:r>
-      <w:r>
-        <w:rPr>
-          <w:rFonts w:ascii="Arial" w:hAnsi="Arial" w:cs="Arial"/>
-          <w:sz w:val="20"/>
-          <w:szCs w:val="20"/>
-        </w:rPr>
-        <w:t xml:space="preserve"> debido a que esto</w:t>
-      </w:r>
-      <w:r>
-        <w:rPr>
-          <w:rFonts w:ascii="Arial" w:hAnsi="Arial" w:cs="Arial"/>
-          <w:sz w:val="20"/>
-          <w:szCs w:val="20"/>
-        </w:rPr>
-        <w:t>s</w:t>
-      </w:r>
-      <w:r>
-        <w:rPr>
-          <w:rFonts w:ascii="Arial" w:hAnsi="Arial" w:cs="Arial"/>
-          <w:sz w:val="20"/>
-          <w:szCs w:val="20"/>
-        </w:rPr>
-        <w:t xml:space="preserve"> siempre están establecidos y no se pueden eliminar. </w:t>
+        <w:t xml:space="preserve"> entres par de nodos. </w:t>
+      </w:r>
+    </w:p>
+    <w:p>
+      <w:pPr>
+        <w:pStyle w:val="Prrafodelista"/>
+        <w:numPr>
+          <w:ilvl w:val="0"/>
+          <w:numId w:val="1"/>
+        </w:numPr>
+        <w:rPr>
+          <w:rFonts w:ascii="Arial" w:hAnsi="Arial" w:cs="Arial"/>
+          <w:sz w:val="20"/>
+          <w:szCs w:val="20"/>
+        </w:rPr>
+      </w:pPr>
+      <w:r>
+        <w:rPr>
+          <w:rFonts w:ascii="Arial" w:hAnsi="Arial" w:cs="Arial"/>
+          <w:sz w:val="20"/>
+          <w:szCs w:val="20"/>
+        </w:rPr>
+        <w:t xml:space="preserve">Se asume que solo existe una  fibra entre los nodos que están conectados. </w:t>
       </w:r>
     </w:p>
     <w:p>
@@ -350,64 +179,37 @@
           <w:sz w:val="20"/>
           <w:szCs w:val="20"/>
         </w:rPr>
-        <w:t>Se asume que no existen conv</w:t>
-      </w:r>
-      <w:r>
-        <w:rPr>
-          <w:rFonts w:ascii="Arial" w:hAnsi="Arial" w:cs="Arial"/>
-          <w:sz w:val="20"/>
-          <w:szCs w:val="20"/>
-        </w:rPr>
-        <w:t xml:space="preserve">ertidores  de longitud de onda (λ) en la red. Esto quiere decir que el </w:t>
+        <w:t>Se asume que el camino de menor salto (</w:t>
       </w:r>
       <w:proofErr w:type="spellStart"/>
       <w:r>
         <w:rPr>
           <w:rFonts w:ascii="Arial" w:hAnsi="Arial" w:cs="Arial"/>
-          <w:sz w:val="20"/>
-          <w:szCs w:val="20"/>
-        </w:rPr>
-        <w:t>λSP</w:t>
+          <w:i/>
+          <w:sz w:val="20"/>
+          <w:szCs w:val="20"/>
+        </w:rPr>
+        <w:t>minimum</w:t>
       </w:r>
       <w:proofErr w:type="spellEnd"/>
       <w:r>
         <w:rPr>
           <w:rFonts w:ascii="Arial" w:hAnsi="Arial" w:cs="Arial"/>
-          <w:sz w:val="20"/>
-          <w:szCs w:val="20"/>
-        </w:rPr>
-        <w:t xml:space="preserve"> ocupa la misma longitud de onda por todas las fibras que pasa.  </w:t>
-      </w:r>
-    </w:p>
-    <w:p>
-      <w:pPr>
-        <w:pStyle w:val="Prrafodelista"/>
-        <w:numPr>
-          <w:ilvl w:val="0"/>
-          <w:numId w:val="1"/>
-        </w:numPr>
-        <w:rPr>
-          <w:rFonts w:ascii="Arial" w:hAnsi="Arial" w:cs="Arial"/>
-          <w:sz w:val="20"/>
-          <w:szCs w:val="20"/>
-        </w:rPr>
-      </w:pPr>
-      <w:r>
-        <w:rPr>
-          <w:rFonts w:ascii="Arial" w:hAnsi="Arial" w:cs="Arial"/>
-          <w:sz w:val="20"/>
-          <w:szCs w:val="20"/>
-        </w:rPr>
-        <w:t xml:space="preserve">Pueden existir </w:t>
+          <w:i/>
+          <w:sz w:val="20"/>
+          <w:szCs w:val="20"/>
+        </w:rPr>
+        <w:t xml:space="preserve"> hop </w:t>
       </w:r>
       <w:proofErr w:type="spellStart"/>
       <w:r>
         <w:rPr>
           <w:rFonts w:ascii="Arial" w:hAnsi="Arial" w:cs="Arial"/>
-          <w:sz w:val="20"/>
-          <w:szCs w:val="20"/>
-        </w:rPr>
-        <w:t>multiples</w:t>
+          <w:i/>
+          <w:sz w:val="20"/>
+          <w:szCs w:val="20"/>
+        </w:rPr>
+        <w:t>path</w:t>
       </w:r>
       <w:proofErr w:type="spellEnd"/>
       <w:r>
@@ -416,47 +218,7 @@
           <w:sz w:val="20"/>
           <w:szCs w:val="20"/>
         </w:rPr>
-        <w:t xml:space="preserve"> </w:t>
-      </w:r>
-      <w:proofErr w:type="spellStart"/>
-      <w:r>
-        <w:rPr>
-          <w:rFonts w:ascii="Arial" w:hAnsi="Arial" w:cs="Arial"/>
-          <w:sz w:val="20"/>
-          <w:szCs w:val="20"/>
-        </w:rPr>
-        <w:t>λSP´s</w:t>
-      </w:r>
-      <w:proofErr w:type="spellEnd"/>
-      <w:r>
-        <w:rPr>
-          <w:rFonts w:ascii="Arial" w:hAnsi="Arial" w:cs="Arial"/>
-          <w:sz w:val="20"/>
-          <w:szCs w:val="20"/>
-        </w:rPr>
-        <w:t xml:space="preserve"> entres par de nodos. </w:t>
-      </w:r>
-    </w:p>
-    <w:p>
-      <w:pPr>
-        <w:pStyle w:val="Prrafodelista"/>
-        <w:numPr>
-          <w:ilvl w:val="0"/>
-          <w:numId w:val="1"/>
-        </w:numPr>
-        <w:rPr>
-          <w:rFonts w:ascii="Arial" w:hAnsi="Arial" w:cs="Arial"/>
-          <w:sz w:val="20"/>
-          <w:szCs w:val="20"/>
-        </w:rPr>
-      </w:pPr>
-      <w:r>
-        <w:rPr>
-          <w:rFonts w:ascii="Arial" w:hAnsi="Arial" w:cs="Arial"/>
-          <w:sz w:val="20"/>
-          <w:szCs w:val="20"/>
-        </w:rPr>
-        <w:t xml:space="preserve">Se asume que solo existe una  fibra entre los nodos que están conectados. </w:t>
+        <w:t xml:space="preserve">) permanece constante durante el proceso de optimización.  Esta presunción es válida porque la adición  o eliminación de fibras hace  parte de un planeamiento de largo plazo.  </w:t>
       </w:r>
     </w:p>
     <w:p>
@@ -479,46 +241,63 @@
           <w:sz w:val="20"/>
           <w:szCs w:val="20"/>
         </w:rPr>
-        <w:t>Se asume que el camino de menor salto (</w:t>
-      </w:r>
-      <w:proofErr w:type="spellStart"/>
-      <w:r>
-        <w:rPr>
-          <w:rFonts w:ascii="Arial" w:hAnsi="Arial" w:cs="Arial"/>
-          <w:i/>
-          <w:sz w:val="20"/>
-          <w:szCs w:val="20"/>
-        </w:rPr>
-        <w:t>minimum</w:t>
-      </w:r>
-      <w:proofErr w:type="spellEnd"/>
-      <w:r>
-        <w:rPr>
-          <w:rFonts w:ascii="Arial" w:hAnsi="Arial" w:cs="Arial"/>
-          <w:i/>
-          <w:sz w:val="20"/>
-          <w:szCs w:val="20"/>
-        </w:rPr>
-        <w:t xml:space="preserve"> hop </w:t>
-      </w:r>
-      <w:proofErr w:type="spellStart"/>
-      <w:r>
-        <w:rPr>
-          <w:rFonts w:ascii="Arial" w:hAnsi="Arial" w:cs="Arial"/>
-          <w:i/>
-          <w:sz w:val="20"/>
-          <w:szCs w:val="20"/>
-        </w:rPr>
-        <w:t>path</w:t>
-      </w:r>
-      <w:proofErr w:type="spellEnd"/>
-      <w:r>
-        <w:rPr>
-          <w:rFonts w:ascii="Arial" w:hAnsi="Arial" w:cs="Arial"/>
-          <w:sz w:val="20"/>
-          <w:szCs w:val="20"/>
-        </w:rPr>
-        <w:t xml:space="preserve">) permanece constante durante el proceso de optimización.  Esta presunción es válida porque la adición  o eliminación de fibras hace  parte de un planeamiento de largo plazo.  </w:t>
+        <w:t>Se asume que la tecnología WDM e</w:t>
+      </w:r>
+      <w:r>
+        <w:rPr>
+          <w:rFonts w:ascii="Arial" w:hAnsi="Arial" w:cs="Arial"/>
+          <w:sz w:val="20"/>
+          <w:szCs w:val="20"/>
+        </w:rPr>
+        <w:t>s empleada para suministrar di</w:t>
+      </w:r>
+      <w:r>
+        <w:rPr>
+          <w:rFonts w:ascii="Arial" w:hAnsi="Arial" w:cs="Arial"/>
+          <w:sz w:val="20"/>
+          <w:szCs w:val="20"/>
+        </w:rPr>
+        <w:t xml:space="preserve">ferentes </w:t>
+      </w:r>
+      <w:r>
+        <w:rPr>
+          <w:rFonts w:ascii="Arial" w:hAnsi="Arial" w:cs="Arial"/>
+          <w:sz w:val="20"/>
+          <w:szCs w:val="20"/>
+        </w:rPr>
+        <w:t>longitudes</w:t>
+      </w:r>
+      <w:r>
+        <w:rPr>
+          <w:rFonts w:ascii="Arial" w:hAnsi="Arial" w:cs="Arial"/>
+          <w:sz w:val="20"/>
+          <w:szCs w:val="20"/>
+        </w:rPr>
+        <w:t xml:space="preserve"> de onda </w:t>
+      </w:r>
+      <w:r>
+        <w:rPr>
+          <w:rFonts w:ascii="Arial" w:hAnsi="Arial" w:cs="Arial"/>
+          <w:sz w:val="20"/>
+          <w:szCs w:val="20"/>
+        </w:rPr>
+        <w:t>simultáneamente</w:t>
+      </w:r>
+      <w:r>
+        <w:rPr>
+          <w:rFonts w:ascii="Arial" w:hAnsi="Arial" w:cs="Arial"/>
+          <w:sz w:val="20"/>
+          <w:szCs w:val="20"/>
+        </w:rPr>
+        <w:t xml:space="preserve"> sobre la fibra, y numero de longitudes de onda permanece constante dura</w:t>
+      </w:r>
+      <w:r>
+        <w:rPr>
+          <w:rFonts w:ascii="Arial" w:hAnsi="Arial" w:cs="Arial"/>
+          <w:sz w:val="20"/>
+          <w:szCs w:val="20"/>
+        </w:rPr>
+        <w:t>nte el proceso de optimización.</w:t>
       </w:r>
     </w:p>
     <w:p>
@@ -541,56 +320,221 @@
           <w:sz w:val="20"/>
           <w:szCs w:val="20"/>
         </w:rPr>
-        <w:t>Se asume que la tecnología WDM e</w:t>
-      </w:r>
-      <w:r>
-        <w:rPr>
-          <w:rFonts w:ascii="Arial" w:hAnsi="Arial" w:cs="Arial"/>
-          <w:sz w:val="20"/>
-          <w:szCs w:val="20"/>
-        </w:rPr>
-        <w:t>s empleada para suministrar di</w:t>
-      </w:r>
-      <w:r>
-        <w:rPr>
-          <w:rFonts w:ascii="Arial" w:hAnsi="Arial" w:cs="Arial"/>
-          <w:sz w:val="20"/>
-          <w:szCs w:val="20"/>
-        </w:rPr>
-        <w:t xml:space="preserve">ferentes </w:t>
-      </w:r>
-      <w:r>
-        <w:rPr>
-          <w:rFonts w:ascii="Arial" w:hAnsi="Arial" w:cs="Arial"/>
-          <w:sz w:val="20"/>
-          <w:szCs w:val="20"/>
-        </w:rPr>
-        <w:t>longitudes</w:t>
-      </w:r>
-      <w:r>
-        <w:rPr>
-          <w:rFonts w:ascii="Arial" w:hAnsi="Arial" w:cs="Arial"/>
-          <w:sz w:val="20"/>
-          <w:szCs w:val="20"/>
-        </w:rPr>
-        <w:t xml:space="preserve"> de onda </w:t>
-      </w:r>
-      <w:r>
-        <w:rPr>
-          <w:rFonts w:ascii="Arial" w:hAnsi="Arial" w:cs="Arial"/>
-          <w:sz w:val="20"/>
-          <w:szCs w:val="20"/>
-        </w:rPr>
-        <w:t>simultáneamente</w:t>
-      </w:r>
-      <w:r>
-        <w:rPr>
-          <w:rFonts w:ascii="Arial" w:hAnsi="Arial" w:cs="Arial"/>
-          <w:sz w:val="20"/>
-          <w:szCs w:val="20"/>
-        </w:rPr>
-        <w:t xml:space="preserve"> sobre la fibra, y numero de longitudes de onda permanece constante durante el proceso de optimización. </w:t>
-      </w:r>
+        <w:t xml:space="preserve">Se define el </w:t>
+      </w:r>
+      <w:proofErr w:type="spellStart"/>
+      <w:r>
+        <w:rPr>
+          <w:rFonts w:ascii="Arial" w:hAnsi="Arial" w:cs="Arial"/>
+          <w:b/>
+          <w:i/>
+          <w:sz w:val="20"/>
+          <w:szCs w:val="20"/>
+        </w:rPr>
+        <w:t>λSP</w:t>
+      </w:r>
+      <w:proofErr w:type="spellEnd"/>
+      <w:r>
+        <w:rPr>
+          <w:rFonts w:ascii="Arial" w:hAnsi="Arial" w:cs="Arial"/>
+          <w:b/>
+          <w:i/>
+          <w:sz w:val="20"/>
+          <w:szCs w:val="20"/>
+        </w:rPr>
+        <w:t xml:space="preserve"> de nivel 0</w:t>
+      </w:r>
+      <w:r>
+        <w:rPr>
+          <w:rFonts w:ascii="Arial" w:hAnsi="Arial" w:cs="Arial"/>
+          <w:sz w:val="20"/>
+          <w:szCs w:val="20"/>
+        </w:rPr>
+        <w:t xml:space="preserve"> como el LSP por omisión </w:t>
+      </w:r>
+      <w:r>
+        <w:rPr>
+          <w:rFonts w:ascii="Arial" w:hAnsi="Arial" w:cs="Arial"/>
+          <w:sz w:val="20"/>
+          <w:szCs w:val="20"/>
+        </w:rPr>
+        <w:t xml:space="preserve">que es la representación directa de la fibra en la red </w:t>
+      </w:r>
+      <w:proofErr w:type="spellStart"/>
+      <w:r>
+        <w:rPr>
+          <w:rFonts w:ascii="Arial" w:hAnsi="Arial" w:cs="Arial"/>
+          <w:sz w:val="20"/>
+          <w:szCs w:val="20"/>
+        </w:rPr>
+        <w:t>fisica</w:t>
+      </w:r>
+      <w:proofErr w:type="spellEnd"/>
+      <w:r>
+        <w:rPr>
+          <w:rFonts w:ascii="Arial" w:hAnsi="Arial" w:cs="Arial"/>
+          <w:sz w:val="20"/>
+          <w:szCs w:val="20"/>
+        </w:rPr>
+        <w:t>.</w:t>
+      </w:r>
+      <w:r>
+        <w:rPr>
+          <w:rFonts w:ascii="Arial" w:hAnsi="Arial" w:cs="Arial"/>
+          <w:sz w:val="20"/>
+          <w:szCs w:val="20"/>
+        </w:rPr>
+        <w:t xml:space="preserve"> </w:t>
+      </w:r>
+      <w:r>
+        <w:rPr>
+          <w:rFonts w:ascii="Arial" w:hAnsi="Arial" w:cs="Arial"/>
+          <w:sz w:val="20"/>
+          <w:szCs w:val="20"/>
+        </w:rPr>
+        <w:t xml:space="preserve">Por lo tanto </w:t>
+      </w:r>
+      <w:r>
+        <w:rPr>
+          <w:rFonts w:ascii="Arial" w:hAnsi="Arial" w:cs="Arial"/>
+          <w:sz w:val="20"/>
+          <w:szCs w:val="20"/>
+        </w:rPr>
+        <w:t xml:space="preserve">cada fibra óptica entre par de nodos contiene un </w:t>
+      </w:r>
+      <w:proofErr w:type="spellStart"/>
+      <w:r>
+        <w:rPr>
+          <w:rFonts w:ascii="Arial" w:hAnsi="Arial" w:cs="Arial"/>
+          <w:sz w:val="20"/>
+          <w:szCs w:val="20"/>
+        </w:rPr>
+        <w:t>λSP</w:t>
+      </w:r>
+      <w:proofErr w:type="spellEnd"/>
+      <w:r>
+        <w:rPr>
+          <w:rFonts w:ascii="Arial" w:hAnsi="Arial" w:cs="Arial"/>
+          <w:sz w:val="20"/>
+          <w:szCs w:val="20"/>
+        </w:rPr>
+        <w:t xml:space="preserve"> por defecto, no contiene  saltos (</w:t>
+      </w:r>
+      <w:proofErr w:type="spellStart"/>
+      <w:r>
+        <w:rPr>
+          <w:rFonts w:ascii="Arial" w:hAnsi="Arial" w:cs="Arial"/>
+          <w:sz w:val="20"/>
+          <w:szCs w:val="20"/>
+        </w:rPr>
+        <w:t>hops</w:t>
+      </w:r>
+      <w:proofErr w:type="spellEnd"/>
+      <w:r>
+        <w:rPr>
+          <w:rFonts w:ascii="Arial" w:hAnsi="Arial" w:cs="Arial"/>
+          <w:sz w:val="20"/>
+          <w:szCs w:val="20"/>
+        </w:rPr>
+        <w:t xml:space="preserve">)  intermedios y  no existe restricción en </w:t>
+      </w:r>
+      <w:r>
+        <w:rPr>
+          <w:rFonts w:ascii="Arial" w:hAnsi="Arial" w:cs="Arial"/>
+          <w:sz w:val="20"/>
+          <w:szCs w:val="20"/>
+        </w:rPr>
+        <w:t>la</w:t>
+      </w:r>
+      <w:r>
+        <w:rPr>
+          <w:rFonts w:ascii="Arial" w:hAnsi="Arial" w:cs="Arial"/>
+          <w:sz w:val="20"/>
+          <w:szCs w:val="20"/>
+        </w:rPr>
+        <w:t xml:space="preserve">  longitud de onda</w:t>
+      </w:r>
+      <w:r>
+        <w:rPr>
+          <w:rFonts w:ascii="Arial" w:hAnsi="Arial" w:cs="Arial"/>
+          <w:sz w:val="20"/>
+          <w:szCs w:val="20"/>
+        </w:rPr>
+        <w:t xml:space="preserve"> a</w:t>
+      </w:r>
+      <w:r>
+        <w:rPr>
+          <w:rFonts w:ascii="Arial" w:hAnsi="Arial" w:cs="Arial"/>
+          <w:sz w:val="20"/>
+          <w:szCs w:val="20"/>
+        </w:rPr>
+        <w:t xml:space="preserve"> usar.</w:t>
+      </w:r>
+      <w:r>
+        <w:rPr>
+          <w:rFonts w:ascii="Arial" w:hAnsi="Arial" w:cs="Arial"/>
+          <w:sz w:val="20"/>
+          <w:szCs w:val="20"/>
+        </w:rPr>
+        <w:t xml:space="preserve"> </w:t>
+      </w:r>
+      <w:r>
+        <w:rPr>
+          <w:rFonts w:ascii="Arial" w:hAnsi="Arial" w:cs="Arial"/>
+          <w:sz w:val="20"/>
+          <w:szCs w:val="20"/>
+        </w:rPr>
+        <w:t xml:space="preserve">Además los </w:t>
+      </w:r>
+      <w:proofErr w:type="spellStart"/>
+      <w:r>
+        <w:rPr>
+          <w:rFonts w:ascii="Arial" w:hAnsi="Arial" w:cs="Arial"/>
+          <w:sz w:val="20"/>
+          <w:szCs w:val="20"/>
+        </w:rPr>
+        <w:t>λSP´s</w:t>
+      </w:r>
+      <w:proofErr w:type="spellEnd"/>
+      <w:r>
+        <w:rPr>
+          <w:rFonts w:ascii="Arial" w:hAnsi="Arial" w:cs="Arial"/>
+          <w:sz w:val="20"/>
+          <w:szCs w:val="20"/>
+        </w:rPr>
+        <w:t xml:space="preserve"> </w:t>
+      </w:r>
+      <w:r>
+        <w:rPr>
+          <w:rFonts w:ascii="Arial" w:hAnsi="Arial" w:cs="Arial"/>
+          <w:sz w:val="20"/>
+          <w:szCs w:val="20"/>
+        </w:rPr>
+        <w:t xml:space="preserve">de nivel 0 </w:t>
+      </w:r>
+      <w:r>
+        <w:rPr>
+          <w:rFonts w:ascii="Arial" w:hAnsi="Arial" w:cs="Arial"/>
+          <w:sz w:val="20"/>
+          <w:szCs w:val="20"/>
+        </w:rPr>
+        <w:t xml:space="preserve">no están sujetos a consideración en el proceso de optimación debido a que estos siempre están establecidos y no se pueden eliminar. </w:t>
+      </w:r>
+    </w:p>
+    <w:p>
+      <w:pPr>
+        <w:pStyle w:val="Prrafodelista"/>
+        <w:numPr>
+          <w:ilvl w:val="0"/>
+          <w:numId w:val="1"/>
+        </w:numPr>
+        <w:jc w:val="both"/>
+        <w:rPr>
+          <w:rFonts w:ascii="Arial" w:hAnsi="Arial" w:cs="Arial"/>
+          <w:sz w:val="20"/>
+          <w:szCs w:val="20"/>
+        </w:rPr>
+      </w:pPr>
     </w:p>
     <w:p>
       <w:pPr>
@@ -651,15 +595,272 @@
           <w:sz w:val="20"/>
           <w:szCs w:val="20"/>
         </w:rPr>
-        <w:t xml:space="preserve"> </w:t>
-      </w:r>
-      <w:r>
-        <w:rPr>
-          <w:rFonts w:ascii="Arial" w:hAnsi="Arial" w:cs="Arial"/>
-          <w:sz w:val="20"/>
-          <w:szCs w:val="20"/>
-        </w:rPr>
-        <w:t xml:space="preserve">Para cada </w:t>
+        <w:t>La red va a estar representada por medio de un grafo (G), compuesto por un conjunto de nodos (</w:t>
+      </w:r>
+      <w:r>
+        <w:rPr>
+          <w:rFonts w:ascii="Arial" w:hAnsi="Arial" w:cs="Arial"/>
+          <w:b/>
+          <w:i/>
+          <w:sz w:val="20"/>
+          <w:szCs w:val="20"/>
+        </w:rPr>
+        <w:t>N</w:t>
+      </w:r>
+      <w:r>
+        <w:rPr>
+          <w:rFonts w:ascii="Arial" w:hAnsi="Arial" w:cs="Arial"/>
+          <w:sz w:val="20"/>
+          <w:szCs w:val="20"/>
+        </w:rPr>
+        <w:t>) y un conjunto de aristas (L).</w:t>
+      </w:r>
+    </w:p>
+    <w:p>
+      <w:pPr>
+        <w:pStyle w:val="Prrafodelista"/>
+        <w:rPr>
+          <w:rFonts w:ascii="Arial" w:hAnsi="Arial" w:cs="Arial"/>
+          <w:sz w:val="20"/>
+          <w:szCs w:val="20"/>
+        </w:rPr>
+      </w:pPr>
+    </w:p>
+    <w:p>
+      <w:pPr>
+        <w:pStyle w:val="Prrafodelista"/>
+        <w:rPr>
+          <w:rFonts w:ascii="Arial" w:hAnsi="Arial" w:cs="Arial"/>
+          <w:sz w:val="20"/>
+          <w:szCs w:val="20"/>
+        </w:rPr>
+      </w:pPr>
+      <w:r>
+        <w:rPr>
+          <w:rFonts w:ascii="Arial" w:hAnsi="Arial" w:cs="Arial"/>
+          <w:b/>
+          <w:i/>
+          <w:sz w:val="20"/>
+          <w:szCs w:val="20"/>
+        </w:rPr>
+        <w:t>N</w:t>
+      </w:r>
+      <w:r>
+        <w:rPr>
+          <w:rFonts w:ascii="Arial" w:hAnsi="Arial" w:cs="Arial"/>
+          <w:sz w:val="20"/>
+          <w:szCs w:val="20"/>
+        </w:rPr>
+        <w:t xml:space="preserve"> es un conjunto de </w:t>
+      </w:r>
+      <w:r>
+        <w:rPr>
+          <w:rFonts w:ascii="Arial" w:hAnsi="Arial" w:cs="Arial"/>
+          <w:sz w:val="20"/>
+          <w:szCs w:val="20"/>
+        </w:rPr>
+        <w:t>nodos (conmutadores)</w:t>
+      </w:r>
+      <w:r>
+        <w:rPr>
+          <w:rFonts w:ascii="Arial" w:hAnsi="Arial" w:cs="Arial"/>
+          <w:sz w:val="20"/>
+          <w:szCs w:val="20"/>
+        </w:rPr>
+        <w:t xml:space="preserve"> en la red</w:t>
+      </w:r>
+      <w:r>
+        <w:rPr>
+          <w:rFonts w:ascii="Arial" w:hAnsi="Arial" w:cs="Arial"/>
+          <w:sz w:val="20"/>
+          <w:szCs w:val="20"/>
+        </w:rPr>
+        <w:t xml:space="preserve"> y es común para todas las topologías, sean físicas o virtuales.</w:t>
+      </w:r>
+    </w:p>
+    <w:p>
+      <w:pPr>
+        <w:pStyle w:val="Prrafodelista"/>
+        <w:rPr>
+          <w:rFonts w:ascii="Arial" w:hAnsi="Arial" w:cs="Arial"/>
+          <w:sz w:val="20"/>
+          <w:szCs w:val="20"/>
+        </w:rPr>
+      </w:pPr>
+    </w:p>
+    <w:p>
+      <w:pPr>
+        <w:pStyle w:val="Prrafodelista"/>
+        <w:numPr>
+          <w:ilvl w:val="1"/>
+          <w:numId w:val="2"/>
+        </w:numPr>
+        <w:ind w:left="1080"/>
+        <w:rPr>
+          <w:rFonts w:ascii="Arial" w:hAnsi="Arial" w:cs="Arial"/>
+          <w:sz w:val="20"/>
+          <w:szCs w:val="20"/>
+        </w:rPr>
+      </w:pPr>
+      <w:r>
+        <w:rPr>
+          <w:rFonts w:ascii="Arial" w:hAnsi="Arial" w:cs="Arial"/>
+          <w:sz w:val="20"/>
+          <w:szCs w:val="20"/>
+        </w:rPr>
+        <w:t>Topología</w:t>
+      </w:r>
+      <w:r>
+        <w:rPr>
+          <w:rFonts w:ascii="Arial" w:hAnsi="Arial" w:cs="Arial"/>
+          <w:sz w:val="20"/>
+          <w:szCs w:val="20"/>
+        </w:rPr>
+        <w:t xml:space="preserve"> de fibras. Donde:</w:t>
+      </w:r>
+    </w:p>
+    <w:p>
+      <w:pPr>
+        <w:ind w:left="720"/>
+        <w:rPr>
+          <w:rFonts w:ascii="Arial" w:hAnsi="Arial" w:cs="Arial"/>
+          <w:sz w:val="20"/>
+          <w:szCs w:val="20"/>
+        </w:rPr>
+      </w:pPr>
+      <m:oMathPara>
+        <m:oMathParaPr>
+          <m:jc m:val="left"/>
+        </m:oMathParaPr>
+        <m:oMath>
+          <m:sSup>
+            <m:sSupPr>
+              <m:ctrlPr>
+                <w:rPr>
+                  <w:rFonts w:ascii="Cambria Math" w:hAnsi="Arial" w:cs="Arial"/>
+                  <w:i/>
+                  <w:sz w:val="20"/>
+                  <w:szCs w:val="20"/>
+                </w:rPr>
+              </m:ctrlPr>
+            </m:sSupPr>
+            <m:e>
+              <m:r>
+                <w:rPr>
+                  <w:rFonts w:ascii="Cambria Math" w:hAnsi="Arial" w:cs="Arial"/>
+                  <w:sz w:val="20"/>
+                  <w:szCs w:val="20"/>
+                </w:rPr>
+                <m:t>L</m:t>
+              </m:r>
+            </m:e>
+            <m:sup>
+              <m:r>
+                <w:rPr>
+                  <w:rFonts w:ascii="Cambria Math" w:hAnsi="Arial" w:cs="Arial"/>
+                  <w:sz w:val="20"/>
+                  <w:szCs w:val="20"/>
+                </w:rPr>
+                <m:t>F</m:t>
+              </m:r>
+            </m:sup>
+          </m:sSup>
+          <m:r>
+            <w:rPr>
+              <w:rFonts w:ascii="Cambria Math" w:hAnsi="Arial" w:cs="Arial"/>
+              <w:sz w:val="20"/>
+              <w:szCs w:val="20"/>
+            </w:rPr>
+            <m:t>:</m:t>
+          </m:r>
+          <m:r>
+            <w:rPr>
+              <w:rFonts w:ascii="Cambria Math" w:hAnsi="Cambria Math" w:cs="Arial"/>
+              <w:sz w:val="20"/>
+              <w:szCs w:val="20"/>
+            </w:rPr>
+            <m:t xml:space="preserve">Conjunto de enlaces </m:t>
+          </m:r>
+          <m:sSub>
+            <m:sSubPr>
+              <m:ctrlPr>
+                <w:rPr>
+                  <w:rFonts w:ascii="Cambria Math" w:hAnsi="Cambria Math" w:cs="Arial"/>
+                  <w:i/>
+                  <w:sz w:val="20"/>
+                  <w:szCs w:val="20"/>
+                </w:rPr>
+              </m:ctrlPr>
+            </m:sSubPr>
+            <m:e>
+              <m:r>
+                <w:rPr>
+                  <w:rFonts w:ascii="Cambria Math" w:hAnsi="Cambria Math" w:cs="Arial"/>
+                  <w:sz w:val="20"/>
+                  <w:szCs w:val="20"/>
+                </w:rPr>
+                <m:t>F</m:t>
+              </m:r>
+            </m:e>
+            <m:sub>
+              <m:r>
+                <w:rPr>
+                  <w:rFonts w:ascii="Cambria Math" w:hAnsi="Cambria Math" w:cs="Arial"/>
+                  <w:sz w:val="20"/>
+                  <w:szCs w:val="20"/>
+                </w:rPr>
+                <m:t>ij</m:t>
+              </m:r>
+            </m:sub>
+          </m:sSub>
+          <m:r>
+            <w:rPr>
+              <w:rFonts w:ascii="Cambria Math" w:hAnsi="Cambria Math" w:cs="Arial"/>
+              <w:sz w:val="20"/>
+              <w:szCs w:val="20"/>
+            </w:rPr>
+            <m:t xml:space="preserve"> en la red de f</m:t>
+          </m:r>
+          <m:r>
+            <w:rPr>
+              <w:rFonts w:ascii="Cambria Math" w:hAnsi="Cambria Math" w:cs="Arial"/>
+              <w:sz w:val="20"/>
+              <w:szCs w:val="20"/>
+            </w:rPr>
+            <m:t>ibras</m:t>
+          </m:r>
+          <m:r>
+            <w:rPr>
+              <w:rFonts w:ascii="Cambria Math" w:hAnsi="Cambria Math" w:cs="Arial"/>
+              <w:sz w:val="20"/>
+              <w:szCs w:val="20"/>
+            </w:rPr>
+            <m:t>.</m:t>
+          </m:r>
+        </m:oMath>
+      </m:oMathPara>
+    </w:p>
+    <w:p>
+      <w:pPr>
+        <w:pStyle w:val="Prrafodelista"/>
+        <w:numPr>
+          <w:ilvl w:val="1"/>
+          <w:numId w:val="2"/>
+        </w:numPr>
+        <w:ind w:left="1080"/>
+        <w:rPr>
+          <w:rFonts w:ascii="Arial" w:hAnsi="Arial" w:cs="Arial"/>
+          <w:sz w:val="20"/>
+          <w:szCs w:val="20"/>
+        </w:rPr>
+      </w:pPr>
+      <w:r>
+        <w:rPr>
+          <w:rFonts w:ascii="Arial" w:hAnsi="Arial" w:cs="Arial"/>
+          <w:sz w:val="20"/>
+          <w:szCs w:val="20"/>
+        </w:rPr>
+        <w:t xml:space="preserve">Topología de </w:t>
       </w:r>
       <w:proofErr w:type="spellStart"/>
       <w:r>
@@ -670,6 +871,14 @@
         </w:rPr>
         <w:t>λSP</w:t>
       </w:r>
+      <w:r>
+        <w:rPr>
+          <w:rFonts w:ascii="Arial" w:hAnsi="Arial" w:cs="Arial"/>
+          <w:sz w:val="20"/>
+          <w:szCs w:val="20"/>
+        </w:rPr>
+        <w:t>s</w:t>
+      </w:r>
       <w:proofErr w:type="spellEnd"/>
       <w:r>
         <w:rPr>
@@ -677,15 +886,189 @@
           <w:sz w:val="20"/>
           <w:szCs w:val="20"/>
         </w:rPr>
-        <w:t xml:space="preserve"> y Fibra entre nodos i y  j, se define</w:t>
-      </w:r>
-      <w:r>
-        <w:rPr>
-          <w:rFonts w:ascii="Arial" w:hAnsi="Arial" w:cs="Arial"/>
-          <w:sz w:val="20"/>
-          <w:szCs w:val="20"/>
-        </w:rPr>
-        <w:t xml:space="preserve">  la capacidad de ancho de banda: </w:t>
+        <w:t>:</w:t>
+      </w:r>
+    </w:p>
+    <w:p>
+      <w:pPr>
+        <w:pStyle w:val="Prrafodelista"/>
+        <w:rPr>
+          <w:rFonts w:ascii="Arial" w:hAnsi="Arial" w:cs="Arial"/>
+          <w:sz w:val="20"/>
+          <w:szCs w:val="20"/>
+        </w:rPr>
+      </w:pPr>
+      <m:oMathPara>
+        <m:oMathParaPr>
+          <m:jc m:val="left"/>
+        </m:oMathParaPr>
+        <m:oMath>
+          <m:sSup>
+            <m:sSupPr>
+              <m:ctrlPr>
+                <w:rPr>
+                  <w:rFonts w:ascii="Cambria Math" w:hAnsi="Arial" w:cs="Arial"/>
+                  <w:i/>
+                  <w:sz w:val="20"/>
+                  <w:szCs w:val="20"/>
+                </w:rPr>
+              </m:ctrlPr>
+            </m:sSupPr>
+            <m:e>
+              <m:r>
+                <w:rPr>
+                  <w:rFonts w:ascii="Cambria Math" w:hAnsi="Arial" w:cs="Arial"/>
+                  <w:sz w:val="20"/>
+                  <w:szCs w:val="20"/>
+                </w:rPr>
+                <m:t>L</m:t>
+              </m:r>
+            </m:e>
+            <m:sup>
+              <m:r>
+                <m:rPr>
+                  <m:sty m:val="p"/>
+                </m:rPr>
+                <w:rPr>
+                  <w:rFonts w:ascii="Cambria Math" w:hAnsi="Cambria Math" w:cs="Arial"/>
+                  <w:sz w:val="20"/>
+                  <w:szCs w:val="20"/>
+                </w:rPr>
+                <m:t>λ</m:t>
+              </m:r>
+            </m:sup>
+          </m:sSup>
+          <m:r>
+            <w:rPr>
+              <w:rFonts w:ascii="Cambria Math" w:hAnsi="Arial" w:cs="Arial"/>
+              <w:sz w:val="20"/>
+              <w:szCs w:val="20"/>
+            </w:rPr>
+            <m:t>:</m:t>
+          </m:r>
+          <m:r>
+            <w:rPr>
+              <w:rFonts w:ascii="Cambria Math" w:hAnsi="Cambria Math" w:cs="Arial"/>
+              <w:sz w:val="20"/>
+              <w:szCs w:val="20"/>
+            </w:rPr>
+            <m:t xml:space="preserve">Conjunto de </m:t>
+          </m:r>
+          <m:r>
+            <m:rPr>
+              <m:sty m:val="p"/>
+            </m:rPr>
+            <w:rPr>
+              <w:rFonts w:ascii="Cambria Math" w:hAnsi="Cambria Math" w:cs="Arial"/>
+              <w:sz w:val="20"/>
+              <w:szCs w:val="20"/>
+            </w:rPr>
+            <m:t>λ</m:t>
+          </m:r>
+          <m:r>
+            <m:rPr>
+              <m:sty m:val="p"/>
+            </m:rPr>
+            <w:rPr>
+              <w:rFonts w:ascii="Cambria Math" w:hAnsi="Arial" w:cs="Arial"/>
+              <w:sz w:val="20"/>
+              <w:szCs w:val="20"/>
+            </w:rPr>
+            <m:t>SPs</m:t>
+          </m:r>
+          <m:r>
+            <w:rPr>
+              <w:rFonts w:ascii="Cambria Math" w:hAnsi="Cambria Math" w:cs="Arial"/>
+              <w:sz w:val="20"/>
+              <w:szCs w:val="20"/>
+            </w:rPr>
+            <m:t xml:space="preserve"> entre los nodos i,j usando una longuitud de onda </m:t>
+          </m:r>
+          <m:r>
+            <m:rPr>
+              <m:sty m:val="p"/>
+            </m:rPr>
+            <w:rPr>
+              <w:rFonts w:ascii="Cambria Math" w:hAnsi="Cambria Math" w:cs="Arial"/>
+              <w:sz w:val="20"/>
+              <w:szCs w:val="20"/>
+            </w:rPr>
+            <m:t>λ</m:t>
+          </m:r>
+          <m:r>
+            <w:rPr>
+              <w:rFonts w:ascii="Cambria Math" w:hAnsi="Cambria Math" w:cs="Arial"/>
+              <w:sz w:val="20"/>
+              <w:szCs w:val="20"/>
+            </w:rPr>
+            <m:t xml:space="preserve"> </m:t>
+          </m:r>
+          <m:r>
+            <w:rPr>
+              <w:rFonts w:ascii="Cambria Math" w:hAnsi="Cambria Math" w:cs="Arial"/>
+              <w:sz w:val="20"/>
+              <w:szCs w:val="20"/>
+            </w:rPr>
+            <m:t>.</m:t>
+          </m:r>
+        </m:oMath>
+      </m:oMathPara>
+    </w:p>
+    <w:p>
+      <w:pPr>
+        <w:rPr>
+          <w:rFonts w:ascii="Arial" w:hAnsi="Arial" w:cs="Arial"/>
+          <w:sz w:val="20"/>
+          <w:szCs w:val="20"/>
+        </w:rPr>
+      </w:pPr>
+    </w:p>
+    <w:p>
+      <w:pPr>
+        <w:pStyle w:val="Prrafodelista"/>
+        <w:numPr>
+          <w:ilvl w:val="0"/>
+          <w:numId w:val="2"/>
+        </w:numPr>
+        <w:rPr>
+          <w:rFonts w:ascii="Arial" w:hAnsi="Arial" w:cs="Arial"/>
+          <w:sz w:val="20"/>
+          <w:szCs w:val="20"/>
+        </w:rPr>
+      </w:pPr>
+      <w:r>
+        <w:rPr>
+          <w:rFonts w:ascii="Arial" w:hAnsi="Arial" w:cs="Arial"/>
+          <w:sz w:val="20"/>
+          <w:szCs w:val="20"/>
+        </w:rPr>
+        <w:t xml:space="preserve">Se define el </w:t>
+      </w:r>
+      <w:proofErr w:type="spellStart"/>
+      <w:r>
+        <w:rPr>
+          <w:rFonts w:ascii="Arial" w:hAnsi="Arial" w:cs="Arial"/>
+          <w:sz w:val="20"/>
+          <w:szCs w:val="20"/>
+        </w:rPr>
+        <w:t>λSP</w:t>
+      </w:r>
+      <w:proofErr w:type="spellEnd"/>
+      <w:r>
+        <w:rPr>
+          <w:rFonts w:ascii="Arial" w:hAnsi="Arial" w:cs="Arial"/>
+          <w:sz w:val="20"/>
+          <w:szCs w:val="20"/>
+        </w:rPr>
+        <w:t xml:space="preserve"> de nivel </w:t>
+      </w:r>
+      <w:r>
+        <w:rPr>
+          <w:rFonts w:ascii="Arial" w:hAnsi="Arial" w:cs="Arial"/>
+          <w:sz w:val="20"/>
+          <w:szCs w:val="20"/>
+        </w:rPr>
+        <w:t>cero:</w:t>
       </w:r>
     </w:p>
     <w:p>
@@ -725,12 +1108,15 @@
             </m:sSubSupPr>
             <m:e>
               <m:r>
+                <m:rPr>
+                  <m:sty m:val="p"/>
+                </m:rPr>
                 <w:rPr>
                   <w:rFonts w:ascii="Cambria Math" w:hAnsi="Cambria Math" w:cs="Arial"/>
                   <w:sz w:val="20"/>
                   <w:szCs w:val="20"/>
                 </w:rPr>
-                <m:t>C</m:t>
+                <m:t>λSP</m:t>
               </m:r>
             </m:e>
             <m:sub>
@@ -766,7 +1152,7 @@
                   <w:sz w:val="20"/>
                   <w:szCs w:val="20"/>
                 </w:rPr>
-                <m:t>F</m:t>
+                <m:t>0</m:t>
               </m:r>
             </m:sup>
           </m:sSubSup>
@@ -776,98 +1162,569 @@
               <w:sz w:val="20"/>
               <w:szCs w:val="20"/>
             </w:rPr>
-            <m:t>:</m:t>
-          </m:r>
-          <m:r>
-            <w:rPr>
-              <w:rFonts w:ascii="Cambria Math" w:hAnsi="Cambria Math" w:cs="Arial"/>
-              <w:sz w:val="20"/>
-              <w:szCs w:val="20"/>
-            </w:rPr>
-            <m:t>Como</m:t>
-          </m:r>
-          <m:r>
-            <w:rPr>
-              <w:rFonts w:ascii="Cambria Math" w:hAnsi="Arial" w:cs="Arial"/>
-              <w:sz w:val="20"/>
-              <w:szCs w:val="20"/>
-            </w:rPr>
-            <m:t xml:space="preserve"> </m:t>
-          </m:r>
-          <m:r>
-            <w:rPr>
-              <w:rFonts w:ascii="Cambria Math" w:hAnsi="Cambria Math" w:cs="Arial"/>
-              <w:sz w:val="20"/>
-              <w:szCs w:val="20"/>
-            </w:rPr>
-            <m:t>la</m:t>
-          </m:r>
-          <m:r>
-            <w:rPr>
-              <w:rFonts w:ascii="Cambria Math" w:hAnsi="Arial" w:cs="Arial"/>
-              <w:sz w:val="20"/>
-              <w:szCs w:val="20"/>
-            </w:rPr>
-            <m:t xml:space="preserve"> </m:t>
-          </m:r>
-          <m:r>
-            <w:rPr>
-              <w:rFonts w:ascii="Cambria Math" w:hAnsi="Cambria Math" w:cs="Arial"/>
-              <w:sz w:val="20"/>
-              <w:szCs w:val="20"/>
-            </w:rPr>
-            <m:t>capacidad</m:t>
-          </m:r>
-          <m:r>
-            <w:rPr>
-              <w:rFonts w:ascii="Cambria Math" w:hAnsi="Arial" w:cs="Arial"/>
-              <w:sz w:val="20"/>
-              <w:szCs w:val="20"/>
-            </w:rPr>
-            <m:t xml:space="preserve"> </m:t>
-          </m:r>
-          <m:r>
-            <w:rPr>
-              <w:rFonts w:ascii="Cambria Math" w:hAnsi="Cambria Math" w:cs="Arial"/>
-              <w:sz w:val="20"/>
-              <w:szCs w:val="20"/>
-            </w:rPr>
-            <m:t>de</m:t>
-          </m:r>
-          <m:r>
-            <w:rPr>
-              <w:rFonts w:ascii="Cambria Math" w:hAnsi="Arial" w:cs="Arial"/>
-              <w:sz w:val="20"/>
-              <w:szCs w:val="20"/>
-            </w:rPr>
-            <m:t xml:space="preserve"> </m:t>
-          </m:r>
-          <m:r>
-            <w:rPr>
-              <w:rFonts w:ascii="Cambria Math" w:hAnsi="Cambria Math" w:cs="Arial"/>
-              <w:sz w:val="20"/>
-              <w:szCs w:val="20"/>
-            </w:rPr>
-            <m:t>la</m:t>
-          </m:r>
-          <m:r>
-            <w:rPr>
-              <w:rFonts w:ascii="Cambria Math" w:hAnsi="Arial" w:cs="Arial"/>
-              <w:sz w:val="20"/>
-              <w:szCs w:val="20"/>
-            </w:rPr>
-            <m:t xml:space="preserve"> </m:t>
-          </m:r>
-          <m:r>
-            <w:rPr>
-              <w:rFonts w:ascii="Cambria Math" w:hAnsi="Cambria Math" w:cs="Arial"/>
-              <w:sz w:val="20"/>
-              <w:szCs w:val="20"/>
-            </w:rPr>
-            <m:t>Fibra</m:t>
+            <m:t>:Donde no existen nodos intermedios entre i y j</m:t>
+          </m:r>
+          <m:r>
+            <w:rPr>
+              <w:rFonts w:ascii="Cambria Math" w:hAnsi="Arial" w:cs="Arial"/>
+              <w:sz w:val="20"/>
+              <w:szCs w:val="20"/>
+            </w:rPr>
+            <m:t>.</m:t>
           </m:r>
         </m:oMath>
       </m:oMathPara>
+    </w:p>
+    <w:p>
+      <w:pPr>
+        <w:pStyle w:val="Prrafodelista"/>
+        <w:rPr>
+          <w:rFonts w:ascii="Arial" w:hAnsi="Arial" w:cs="Arial"/>
+          <w:sz w:val="20"/>
+          <w:szCs w:val="20"/>
+        </w:rPr>
+      </w:pPr>
+    </w:p>
+    <w:p>
+      <w:pPr>
+        <w:pStyle w:val="Prrafodelista"/>
+        <w:numPr>
+          <w:ilvl w:val="0"/>
+          <w:numId w:val="2"/>
+        </w:numPr>
+        <w:rPr>
+          <w:rFonts w:ascii="Arial" w:hAnsi="Arial" w:cs="Arial"/>
+          <w:sz w:val="20"/>
+          <w:szCs w:val="20"/>
+        </w:rPr>
+      </w:pPr>
+      <w:r>
+        <w:rPr>
+          <w:rFonts w:ascii="Arial" w:hAnsi="Arial" w:cs="Arial"/>
+          <w:sz w:val="20"/>
+          <w:szCs w:val="20"/>
+        </w:rPr>
+        <w:t xml:space="preserve">Se define un </w:t>
+      </w:r>
+      <w:proofErr w:type="spellStart"/>
+      <w:r>
+        <w:rPr>
+          <w:rFonts w:ascii="Arial" w:hAnsi="Arial" w:cs="Arial"/>
+          <w:sz w:val="20"/>
+          <w:szCs w:val="20"/>
+        </w:rPr>
+        <w:t>λSP</w:t>
+      </w:r>
+      <w:proofErr w:type="spellEnd"/>
+      <w:r>
+        <w:rPr>
+          <w:rFonts w:ascii="Arial" w:hAnsi="Arial" w:cs="Arial"/>
+          <w:sz w:val="20"/>
+          <w:szCs w:val="20"/>
+        </w:rPr>
+        <w:t xml:space="preserve"> directo como:</w:t>
+      </w:r>
+    </w:p>
+    <w:p>
+      <w:pPr>
+        <w:pStyle w:val="Prrafodelista"/>
+        <w:rPr>
+          <w:rFonts w:ascii="Arial" w:hAnsi="Arial" w:cs="Arial"/>
+          <w:sz w:val="20"/>
+          <w:szCs w:val="20"/>
+        </w:rPr>
+      </w:pPr>
+    </w:p>
+    <w:p>
+      <w:pPr>
+        <w:pStyle w:val="Prrafodelista"/>
+        <w:rPr>
+          <w:rFonts w:ascii="Arial" w:hAnsi="Arial" w:cs="Arial"/>
+          <w:sz w:val="20"/>
+          <w:szCs w:val="20"/>
+        </w:rPr>
+      </w:pPr>
+      <m:oMathPara>
+        <m:oMathParaPr>
+          <m:jc m:val="left"/>
+        </m:oMathParaPr>
+        <m:oMath>
+          <m:sSub>
+            <m:sSubPr>
+              <m:ctrlPr>
+                <w:rPr>
+                  <w:rFonts w:ascii="Cambria Math" w:hAnsi="Arial" w:cs="Arial"/>
+                  <w:i/>
+                  <w:sz w:val="20"/>
+                  <w:szCs w:val="20"/>
+                </w:rPr>
+              </m:ctrlPr>
+            </m:sSubPr>
+            <m:e>
+              <m:r>
+                <m:rPr>
+                  <m:sty m:val="p"/>
+                </m:rPr>
+                <w:rPr>
+                  <w:rFonts w:ascii="Cambria Math" w:hAnsi="Cambria Math" w:cs="Arial"/>
+                  <w:sz w:val="20"/>
+                  <w:szCs w:val="20"/>
+                </w:rPr>
+                <m:t>λSP</m:t>
+              </m:r>
+            </m:e>
+            <m:sub>
+              <m:r>
+                <w:rPr>
+                  <w:rFonts w:ascii="Cambria Math" w:hAnsi="Arial" w:cs="Arial"/>
+                  <w:sz w:val="20"/>
+                  <w:szCs w:val="20"/>
+                </w:rPr>
+                <m:t>i,j</m:t>
+              </m:r>
+            </m:sub>
+          </m:sSub>
+          <m:r>
+            <w:rPr>
+              <w:rFonts w:ascii="Cambria Math" w:hAnsi="Arial" w:cs="Arial"/>
+              <w:sz w:val="20"/>
+              <w:szCs w:val="20"/>
+            </w:rPr>
+            <m:t xml:space="preserve">:Donde existe almenos un nodo intermedio </m:t>
+          </m:r>
+          <m:r>
+            <w:rPr>
+              <w:rFonts w:ascii="Cambria Math" w:hAnsi="Arial" w:cs="Arial"/>
+              <w:sz w:val="20"/>
+              <w:szCs w:val="20"/>
+            </w:rPr>
+            <m:t>m</m:t>
+          </m:r>
+          <m:r>
+            <w:rPr>
+              <w:rFonts w:ascii="Cambria Math" w:hAnsi="Arial" w:cs="Arial"/>
+              <w:sz w:val="20"/>
+              <w:szCs w:val="20"/>
+            </w:rPr>
+            <m:t xml:space="preserve"> entre i y j</m:t>
+          </m:r>
+          <m:r>
+            <w:rPr>
+              <w:rFonts w:ascii="Cambria Math" w:hAnsi="Arial" w:cs="Arial"/>
+              <w:sz w:val="20"/>
+              <w:szCs w:val="20"/>
+            </w:rPr>
+            <m:t>.</m:t>
+          </m:r>
+        </m:oMath>
+      </m:oMathPara>
+    </w:p>
+    <w:p>
+      <w:pPr>
+        <w:pStyle w:val="Prrafodelista"/>
+        <w:rPr>
+          <w:rFonts w:ascii="Arial" w:hAnsi="Arial" w:cs="Arial"/>
+          <w:sz w:val="20"/>
+          <w:szCs w:val="20"/>
+        </w:rPr>
+      </w:pPr>
+      <w:r>
+        <w:rPr>
+          <w:rFonts w:ascii="Arial" w:hAnsi="Arial" w:cs="Arial"/>
+          <w:sz w:val="20"/>
+          <w:szCs w:val="20"/>
+        </w:rPr>
+        <w:t xml:space="preserve"> </w:t>
+      </w:r>
+    </w:p>
+    <w:p>
+      <w:pPr>
+        <w:pStyle w:val="Prrafodelista"/>
+        <w:numPr>
+          <w:ilvl w:val="0"/>
+          <w:numId w:val="2"/>
+        </w:numPr>
+        <w:rPr>
+          <w:rFonts w:ascii="Arial" w:hAnsi="Arial" w:cs="Arial"/>
+          <w:sz w:val="20"/>
+          <w:szCs w:val="20"/>
+        </w:rPr>
+      </w:pPr>
+      <w:r>
+        <w:rPr>
+          <w:rFonts w:ascii="Arial" w:hAnsi="Arial" w:cs="Arial"/>
+          <w:sz w:val="20"/>
+          <w:szCs w:val="20"/>
+        </w:rPr>
+        <w:t>Se define la ruta de saltos más corta entre los nodos i y j:</w:t>
+      </w:r>
+    </w:p>
+    <w:p>
+      <w:pPr>
+        <w:pStyle w:val="Prrafodelista"/>
+        <w:numPr>
+          <w:ilvl w:val="1"/>
+          <w:numId w:val="2"/>
+        </w:numPr>
+        <w:ind w:left="1080"/>
+        <w:rPr>
+          <w:rFonts w:ascii="Arial" w:hAnsi="Arial" w:cs="Arial"/>
+          <w:sz w:val="20"/>
+          <w:szCs w:val="20"/>
+        </w:rPr>
+      </w:pPr>
+      <w:r>
+        <w:rPr>
+          <w:rFonts w:ascii="Arial" w:hAnsi="Arial" w:cs="Arial"/>
+          <w:sz w:val="20"/>
+          <w:szCs w:val="20"/>
+        </w:rPr>
+        <w:lastRenderedPageBreak/>
+        <w:t>Topología de fibras:</w:t>
+      </w:r>
+    </w:p>
+    <w:p>
+      <w:pPr>
+        <w:ind w:left="720"/>
+        <w:rPr>
+          <w:rFonts w:ascii="Arial" w:hAnsi="Arial" w:cs="Arial"/>
+          <w:sz w:val="20"/>
+          <w:szCs w:val="20"/>
+        </w:rPr>
+      </w:pPr>
+      <m:oMathPara>
+        <m:oMathParaPr>
+          <m:jc m:val="left"/>
+        </m:oMathParaPr>
+        <m:oMath>
+          <m:sSup>
+            <m:sSupPr>
+              <m:ctrlPr>
+                <w:rPr>
+                  <w:rFonts w:ascii="Cambria Math" w:hAnsi="Arial" w:cs="Arial"/>
+                  <w:i/>
+                  <w:sz w:val="20"/>
+                  <w:szCs w:val="20"/>
+                </w:rPr>
+              </m:ctrlPr>
+            </m:sSupPr>
+            <m:e>
+              <m:r>
+                <w:rPr>
+                  <w:rFonts w:ascii="Cambria Math" w:hAnsi="Arial" w:cs="Arial"/>
+                  <w:sz w:val="20"/>
+                  <w:szCs w:val="20"/>
+                </w:rPr>
+                <m:t>P</m:t>
+              </m:r>
+            </m:e>
+            <m:sup>
+              <m:r>
+                <w:rPr>
+                  <w:rFonts w:ascii="Cambria Math" w:hAnsi="Arial" w:cs="Arial"/>
+                  <w:sz w:val="20"/>
+                  <w:szCs w:val="20"/>
+                </w:rPr>
+                <m:t>F</m:t>
+              </m:r>
+            </m:sup>
+          </m:sSup>
+          <m:r>
+            <w:rPr>
+              <w:rFonts w:ascii="Cambria Math" w:hAnsi="Arial" w:cs="Arial"/>
+              <w:sz w:val="20"/>
+              <w:szCs w:val="20"/>
+            </w:rPr>
+            <m:t>:</m:t>
+          </m:r>
+          <m:r>
+            <w:rPr>
+              <w:rFonts w:ascii="Cambria Math" w:hAnsi="Cambria Math" w:cs="Arial"/>
+              <w:sz w:val="20"/>
+              <w:szCs w:val="20"/>
+            </w:rPr>
+            <m:t xml:space="preserve">Ruta  de saltos mas cortas entre i y j en el grafo </m:t>
+          </m:r>
+          <m:sSup>
+            <m:sSupPr>
+              <m:ctrlPr>
+                <w:rPr>
+                  <w:rFonts w:ascii="Cambria Math" w:hAnsi="Cambria Math" w:cs="Arial"/>
+                  <w:i/>
+                  <w:sz w:val="20"/>
+                  <w:szCs w:val="20"/>
+                </w:rPr>
+              </m:ctrlPr>
+            </m:sSupPr>
+            <m:e>
+              <m:r>
+                <w:rPr>
+                  <w:rFonts w:ascii="Cambria Math" w:hAnsi="Cambria Math" w:cs="Arial"/>
+                  <w:sz w:val="20"/>
+                  <w:szCs w:val="20"/>
+                </w:rPr>
+                <m:t>G</m:t>
+              </m:r>
+            </m:e>
+            <m:sup>
+              <m:r>
+                <w:rPr>
+                  <w:rFonts w:ascii="Cambria Math" w:hAnsi="Cambria Math" w:cs="Arial"/>
+                  <w:sz w:val="20"/>
+                  <w:szCs w:val="20"/>
+                </w:rPr>
+                <m:t>F</m:t>
+              </m:r>
+            </m:sup>
+          </m:sSup>
+          <m:r>
+            <w:rPr>
+              <w:rFonts w:ascii="Cambria Math" w:hAnsi="Cambria Math" w:cs="Arial"/>
+              <w:sz w:val="20"/>
+              <w:szCs w:val="20"/>
+            </w:rPr>
+            <m:t>.</m:t>
+          </m:r>
+        </m:oMath>
+      </m:oMathPara>
+    </w:p>
+    <w:p>
+      <w:pPr>
+        <w:pStyle w:val="Prrafodelista"/>
+        <w:numPr>
+          <w:ilvl w:val="1"/>
+          <w:numId w:val="2"/>
+        </w:numPr>
+        <w:ind w:left="1080"/>
+        <w:rPr>
+          <w:rFonts w:ascii="Arial" w:hAnsi="Arial" w:cs="Arial"/>
+          <w:sz w:val="20"/>
+          <w:szCs w:val="20"/>
+        </w:rPr>
+      </w:pPr>
+      <w:r>
+        <w:rPr>
+          <w:rFonts w:ascii="Arial" w:hAnsi="Arial" w:cs="Arial"/>
+          <w:sz w:val="20"/>
+          <w:szCs w:val="20"/>
+        </w:rPr>
+        <w:t xml:space="preserve">Topología de </w:t>
+      </w:r>
+      <w:proofErr w:type="spellStart"/>
+      <w:r>
+        <w:rPr>
+          <w:rFonts w:ascii="Arial" w:hAnsi="Arial" w:cs="Arial"/>
+          <w:sz w:val="20"/>
+          <w:szCs w:val="20"/>
+        </w:rPr>
+        <w:t>λSPs</w:t>
+      </w:r>
+      <w:proofErr w:type="spellEnd"/>
+      <w:r>
+        <w:rPr>
+          <w:rFonts w:ascii="Arial" w:hAnsi="Arial" w:cs="Arial"/>
+          <w:sz w:val="20"/>
+          <w:szCs w:val="20"/>
+        </w:rPr>
+        <w:t>:</w:t>
+      </w:r>
+    </w:p>
+    <w:p>
+      <w:pPr>
+        <w:ind w:left="708"/>
+        <w:rPr>
+          <w:rFonts w:ascii="Arial" w:hAnsi="Arial" w:cs="Arial"/>
+          <w:sz w:val="20"/>
+          <w:szCs w:val="20"/>
+        </w:rPr>
+      </w:pPr>
+      <m:oMathPara>
+        <m:oMathParaPr>
+          <m:jc m:val="left"/>
+        </m:oMathParaPr>
+        <m:oMath>
+          <m:sSup>
+            <m:sSupPr>
+              <m:ctrlPr>
+                <w:rPr>
+                  <w:rFonts w:ascii="Cambria Math" w:hAnsi="Arial" w:cs="Arial"/>
+                  <w:i/>
+                  <w:sz w:val="20"/>
+                  <w:szCs w:val="20"/>
+                </w:rPr>
+              </m:ctrlPr>
+            </m:sSupPr>
+            <m:e>
+              <m:r>
+                <w:rPr>
+                  <w:rFonts w:ascii="Cambria Math" w:hAnsi="Arial" w:cs="Arial"/>
+                  <w:sz w:val="20"/>
+                  <w:szCs w:val="20"/>
+                </w:rPr>
+                <m:t>P</m:t>
+              </m:r>
+            </m:e>
+            <m:sup>
+              <m:r>
+                <m:rPr>
+                  <m:sty m:val="p"/>
+                </m:rPr>
+                <w:rPr>
+                  <w:rFonts w:ascii="Cambria Math" w:hAnsi="Cambria Math" w:cs="Arial"/>
+                  <w:sz w:val="20"/>
+                  <w:szCs w:val="20"/>
+                </w:rPr>
+                <m:t>λ</m:t>
+              </m:r>
+            </m:sup>
+          </m:sSup>
+          <m:r>
+            <w:rPr>
+              <w:rFonts w:ascii="Cambria Math" w:hAnsi="Arial" w:cs="Arial"/>
+              <w:sz w:val="20"/>
+              <w:szCs w:val="20"/>
+            </w:rPr>
+            <m:t>:</m:t>
+          </m:r>
+          <m:r>
+            <w:rPr>
+              <w:rFonts w:ascii="Cambria Math" w:hAnsi="Cambria Math" w:cs="Arial"/>
+              <w:sz w:val="20"/>
+              <w:szCs w:val="20"/>
+            </w:rPr>
+            <m:t xml:space="preserve">Ruta  de saltos mas cortas entre i y j en el grafo </m:t>
+          </m:r>
+          <m:sSup>
+            <m:sSupPr>
+              <m:ctrlPr>
+                <w:rPr>
+                  <w:rFonts w:ascii="Cambria Math" w:hAnsi="Cambria Math" w:cs="Arial"/>
+                  <w:i/>
+                  <w:sz w:val="20"/>
+                  <w:szCs w:val="20"/>
+                </w:rPr>
+              </m:ctrlPr>
+            </m:sSupPr>
+            <m:e>
+              <m:r>
+                <w:rPr>
+                  <w:rFonts w:ascii="Cambria Math" w:hAnsi="Cambria Math" w:cs="Arial"/>
+                  <w:sz w:val="20"/>
+                  <w:szCs w:val="20"/>
+                </w:rPr>
+                <m:t>G</m:t>
+              </m:r>
+            </m:e>
+            <m:sup>
+              <m:r>
+                <m:rPr>
+                  <m:sty m:val="p"/>
+                </m:rPr>
+                <w:rPr>
+                  <w:rFonts w:ascii="Cambria Math" w:hAnsi="Cambria Math" w:cs="Arial"/>
+                  <w:sz w:val="20"/>
+                  <w:szCs w:val="20"/>
+                </w:rPr>
+                <m:t>λ</m:t>
+              </m:r>
+            </m:sup>
+          </m:sSup>
+          <m:r>
+            <w:rPr>
+              <w:rFonts w:ascii="Cambria Math" w:hAnsi="Cambria Math" w:cs="Arial"/>
+              <w:sz w:val="20"/>
+              <w:szCs w:val="20"/>
+            </w:rPr>
+            <m:t>.</m:t>
+          </m:r>
+        </m:oMath>
+      </m:oMathPara>
+    </w:p>
+    <w:p>
+      <w:pPr>
+        <w:pStyle w:val="Prrafodelista"/>
+        <w:rPr>
+          <w:rFonts w:ascii="Arial" w:hAnsi="Arial" w:cs="Arial"/>
+          <w:sz w:val="20"/>
+          <w:szCs w:val="20"/>
+        </w:rPr>
+      </w:pPr>
+    </w:p>
+    <w:p>
+      <w:pPr>
+        <w:pStyle w:val="Prrafodelista"/>
+        <w:numPr>
+          <w:ilvl w:val="0"/>
+          <w:numId w:val="2"/>
+        </w:numPr>
+        <w:rPr>
+          <w:rFonts w:ascii="Arial" w:hAnsi="Arial" w:cs="Arial"/>
+          <w:sz w:val="20"/>
+          <w:szCs w:val="20"/>
+        </w:rPr>
+      </w:pPr>
+      <w:r>
+        <w:rPr>
+          <w:rFonts w:ascii="Arial" w:hAnsi="Arial" w:cs="Arial"/>
+          <w:sz w:val="20"/>
+          <w:szCs w:val="20"/>
+        </w:rPr>
+        <w:t xml:space="preserve">Para cada </w:t>
+      </w:r>
+      <w:proofErr w:type="spellStart"/>
+      <w:r>
+        <w:rPr>
+          <w:rFonts w:ascii="Arial" w:hAnsi="Arial" w:cs="Arial"/>
+          <w:sz w:val="20"/>
+          <w:szCs w:val="20"/>
+        </w:rPr>
+        <w:t>λSP</w:t>
+      </w:r>
+      <w:proofErr w:type="spellEnd"/>
+      <w:r>
+        <w:rPr>
+          <w:rFonts w:ascii="Arial" w:hAnsi="Arial" w:cs="Arial"/>
+          <w:sz w:val="20"/>
+          <w:szCs w:val="20"/>
+        </w:rPr>
+        <w:t xml:space="preserve"> y Fib</w:t>
+      </w:r>
+      <w:proofErr w:type="spellStart"/>
+      <w:r>
+        <w:rPr>
+          <w:rFonts w:ascii="Arial" w:hAnsi="Arial" w:cs="Arial"/>
+          <w:sz w:val="20"/>
+          <w:szCs w:val="20"/>
+        </w:rPr>
+        <w:t>ra</w:t>
+      </w:r>
+      <w:proofErr w:type="spellEnd"/>
+      <w:r>
+        <w:rPr>
+          <w:rFonts w:ascii="Arial" w:hAnsi="Arial" w:cs="Arial"/>
+          <w:sz w:val="20"/>
+          <w:szCs w:val="20"/>
+        </w:rPr>
+        <w:t xml:space="preserve"> entre nodos i y  j, se define</w:t>
+      </w:r>
+      <w:r>
+        <w:rPr>
+          <w:rFonts w:ascii="Arial" w:hAnsi="Arial" w:cs="Arial"/>
+          <w:sz w:val="20"/>
+          <w:szCs w:val="20"/>
+        </w:rPr>
+        <w:t xml:space="preserve">  la capacidad de ancho de banda: </w:t>
+      </w:r>
+    </w:p>
+    <w:p>
+      <w:pPr>
+        <w:pStyle w:val="Prrafodelista"/>
+        <w:rPr>
+          <w:rFonts w:ascii="Arial" w:hAnsi="Arial" w:cs="Arial"/>
+          <w:sz w:val="20"/>
+          <w:szCs w:val="20"/>
+        </w:rPr>
+      </w:pPr>
     </w:p>
     <w:p>
       <w:pPr>
@@ -932,15 +1789,12 @@
             </m:sub>
             <m:sup>
               <m:r>
-                <m:rPr>
-                  <m:sty m:val="p"/>
-                </m:rPr>
-                <w:rPr>
-                  <w:rFonts w:ascii="Cambria Math" w:hAnsi="Arial" w:cs="Arial"/>
-                  <w:sz w:val="20"/>
-                  <w:szCs w:val="20"/>
-                </w:rPr>
-                <m:t>λ</m:t>
+                <w:rPr>
+                  <w:rFonts w:ascii="Cambria Math" w:hAnsi="Cambria Math" w:cs="Arial"/>
+                  <w:sz w:val="20"/>
+                  <w:szCs w:val="20"/>
+                </w:rPr>
+                <m:t>F</m:t>
               </m:r>
             </m:sup>
           </m:sSubSup>
@@ -1010,14 +1864,6 @@
           </m:r>
           <m:r>
             <w:rPr>
-              <w:rFonts w:ascii="Cambria Math" w:hAnsi="Cambria Math" w:cs="Arial"/>
-              <w:sz w:val="20"/>
-              <w:szCs w:val="20"/>
-            </w:rPr>
-            <m:t>l</m:t>
-          </m:r>
-          <m:r>
-            <w:rPr>
               <w:rFonts w:ascii="Cambria Math" w:hAnsi="Arial" w:cs="Arial"/>
               <w:sz w:val="20"/>
               <w:szCs w:val="20"/>
@@ -1025,105 +1871,31 @@
             <m:t xml:space="preserve"> </m:t>
           </m:r>
           <m:r>
-            <m:rPr>
-              <m:sty m:val="p"/>
-            </m:rPr>
-            <w:rPr>
-              <w:rFonts w:ascii="Cambria Math" w:hAnsi="Arial" w:cs="Arial"/>
-              <w:sz w:val="20"/>
-              <w:szCs w:val="20"/>
-            </w:rPr>
-            <m:t>λ</m:t>
-          </m:r>
-          <m:r>
-            <m:rPr>
-              <m:sty m:val="p"/>
-            </m:rPr>
-            <w:rPr>
-              <w:rFonts w:ascii="Cambria Math" w:hAnsi="Arial" w:cs="Arial"/>
-              <w:sz w:val="20"/>
-              <w:szCs w:val="20"/>
-            </w:rPr>
-            <m:t>SP</m:t>
+            <w:rPr>
+              <w:rFonts w:ascii="Cambria Math" w:hAnsi="Cambria Math" w:cs="Arial"/>
+              <w:sz w:val="20"/>
+              <w:szCs w:val="20"/>
+            </w:rPr>
+            <m:t>la</m:t>
+          </m:r>
+          <m:r>
+            <w:rPr>
+              <w:rFonts w:ascii="Cambria Math" w:hAnsi="Arial" w:cs="Arial"/>
+              <w:sz w:val="20"/>
+              <w:szCs w:val="20"/>
+            </w:rPr>
+            <m:t xml:space="preserve"> </m:t>
+          </m:r>
+          <m:r>
+            <w:rPr>
+              <w:rFonts w:ascii="Cambria Math" w:hAnsi="Cambria Math" w:cs="Arial"/>
+              <w:sz w:val="20"/>
+              <w:szCs w:val="20"/>
+            </w:rPr>
+            <m:t>Fibra</m:t>
           </m:r>
         </m:oMath>
       </m:oMathPara>
-    </w:p>
-    <w:p>
-      <w:pPr>
-        <w:pStyle w:val="Prrafodelista"/>
-        <w:rPr>
-          <w:rFonts w:ascii="Arial" w:eastAsiaTheme="minorEastAsia" w:hAnsi="Arial" w:cs="Arial"/>
-          <w:sz w:val="20"/>
-          <w:szCs w:val="20"/>
-        </w:rPr>
-      </w:pPr>
-    </w:p>
-    <w:p>
-      <w:pPr>
-        <w:pStyle w:val="Prrafodelista"/>
-        <w:numPr>
-          <w:ilvl w:val="0"/>
-          <w:numId w:val="2"/>
-        </w:numPr>
-        <w:rPr>
-          <w:rFonts w:ascii="Arial" w:eastAsiaTheme="minorEastAsia" w:hAnsi="Arial" w:cs="Arial"/>
-          <w:sz w:val="20"/>
-          <w:szCs w:val="20"/>
-        </w:rPr>
-      </w:pPr>
-      <w:r>
-        <w:rPr>
-          <w:rFonts w:ascii="Arial" w:hAnsi="Arial" w:cs="Arial"/>
-          <w:sz w:val="20"/>
-          <w:szCs w:val="20"/>
-        </w:rPr>
-        <w:t xml:space="preserve">Para cada </w:t>
-      </w:r>
-      <w:proofErr w:type="spellStart"/>
-      <w:r>
-        <w:rPr>
-          <w:rFonts w:ascii="Arial" w:hAnsi="Arial" w:cs="Arial"/>
-          <w:sz w:val="20"/>
-          <w:szCs w:val="20"/>
-        </w:rPr>
-        <w:t>λSP</w:t>
-      </w:r>
-      <w:proofErr w:type="spellEnd"/>
-      <w:r>
-        <w:rPr>
-          <w:rFonts w:ascii="Arial" w:hAnsi="Arial" w:cs="Arial"/>
-          <w:sz w:val="20"/>
-          <w:szCs w:val="20"/>
-        </w:rPr>
-        <w:t xml:space="preserve"> y </w:t>
-      </w:r>
-      <w:r>
-        <w:rPr>
-          <w:rFonts w:ascii="Arial" w:hAnsi="Arial" w:cs="Arial"/>
-          <w:sz w:val="20"/>
-          <w:szCs w:val="20"/>
-        </w:rPr>
-        <w:t xml:space="preserve">Fibra entre nodos i y  j, </w:t>
-      </w:r>
-      <w:r>
-        <w:rPr>
-          <w:rFonts w:ascii="Arial" w:hAnsi="Arial" w:cs="Arial"/>
-          <w:sz w:val="20"/>
-          <w:szCs w:val="20"/>
-        </w:rPr>
-        <w:t>se define  la capacidad  disponible de ancho de banda:</w:t>
-      </w:r>
-    </w:p>
-    <w:p>
-      <w:pPr>
-        <w:pStyle w:val="Prrafodelista"/>
-        <w:rPr>
-          <w:rFonts w:ascii="Arial" w:hAnsi="Arial" w:cs="Arial"/>
-          <w:sz w:val="20"/>
-          <w:szCs w:val="20"/>
-        </w:rPr>
-      </w:pPr>
     </w:p>
     <w:p>
       <w:pPr>
@@ -1157,7 +1929,7 @@
                   <w:sz w:val="20"/>
                   <w:szCs w:val="20"/>
                 </w:rPr>
-                <m:t>A</m:t>
+                <m:t>C</m:t>
               </m:r>
             </m:e>
             <m:sub>
@@ -1188,12 +1960,15 @@
             </m:sub>
             <m:sup>
               <m:r>
-                <w:rPr>
-                  <w:rFonts w:ascii="Cambria Math" w:hAnsi="Cambria Math" w:cs="Arial"/>
-                  <w:sz w:val="20"/>
-                  <w:szCs w:val="20"/>
-                </w:rPr>
-                <m:t>F</m:t>
+                <m:rPr>
+                  <m:sty m:val="p"/>
+                </m:rPr>
+                <w:rPr>
+                  <w:rFonts w:ascii="Cambria Math" w:hAnsi="Arial" w:cs="Arial"/>
+                  <w:sz w:val="20"/>
+                  <w:szCs w:val="20"/>
+                </w:rPr>
+                <m:t>λ</m:t>
               </m:r>
             </m:sup>
           </m:sSubSup>
@@ -1259,7 +2034,7 @@
               <w:sz w:val="20"/>
               <w:szCs w:val="20"/>
             </w:rPr>
-            <m:t>de</m:t>
+            <m:t>del</m:t>
           </m:r>
           <m:r>
             <w:rPr>
@@ -1270,31 +2045,105 @@
             <m:t xml:space="preserve"> </m:t>
           </m:r>
           <m:r>
-            <w:rPr>
-              <w:rFonts w:ascii="Cambria Math" w:hAnsi="Cambria Math" w:cs="Arial"/>
-              <w:sz w:val="20"/>
-              <w:szCs w:val="20"/>
-            </w:rPr>
-            <m:t>la</m:t>
-          </m:r>
-          <m:r>
-            <w:rPr>
-              <w:rFonts w:ascii="Cambria Math" w:hAnsi="Arial" w:cs="Arial"/>
-              <w:sz w:val="20"/>
-              <w:szCs w:val="20"/>
-            </w:rPr>
-            <m:t xml:space="preserve"> </m:t>
-          </m:r>
-          <m:r>
-            <w:rPr>
-              <w:rFonts w:ascii="Cambria Math" w:hAnsi="Cambria Math" w:cs="Arial"/>
-              <w:sz w:val="20"/>
-              <w:szCs w:val="20"/>
-            </w:rPr>
-            <m:t>Fibra</m:t>
+            <m:rPr>
+              <m:sty m:val="p"/>
+            </m:rPr>
+            <w:rPr>
+              <w:rFonts w:ascii="Cambria Math" w:hAnsi="Arial" w:cs="Arial"/>
+              <w:sz w:val="20"/>
+              <w:szCs w:val="20"/>
+            </w:rPr>
+            <m:t>λ</m:t>
+          </m:r>
+          <m:r>
+            <m:rPr>
+              <m:sty m:val="p"/>
+            </m:rPr>
+            <w:rPr>
+              <w:rFonts w:ascii="Cambria Math" w:hAnsi="Arial" w:cs="Arial"/>
+              <w:sz w:val="20"/>
+              <w:szCs w:val="20"/>
+            </w:rPr>
+            <m:t>SP</m:t>
           </m:r>
         </m:oMath>
       </m:oMathPara>
+    </w:p>
+    <w:p>
+      <w:pPr>
+        <w:pStyle w:val="Prrafodelista"/>
+        <w:rPr>
+          <w:rFonts w:ascii="Arial" w:eastAsiaTheme="minorEastAsia" w:hAnsi="Arial" w:cs="Arial"/>
+          <w:sz w:val="20"/>
+          <w:szCs w:val="20"/>
+        </w:rPr>
+      </w:pPr>
+    </w:p>
+    <w:p>
+      <w:pPr>
+        <w:pStyle w:val="Prrafodelista"/>
+        <w:numPr>
+          <w:ilvl w:val="0"/>
+          <w:numId w:val="2"/>
+        </w:numPr>
+        <w:rPr>
+          <w:rFonts w:ascii="Arial" w:eastAsiaTheme="minorEastAsia" w:hAnsi="Arial" w:cs="Arial"/>
+          <w:sz w:val="20"/>
+          <w:szCs w:val="20"/>
+        </w:rPr>
+      </w:pPr>
+      <w:r>
+        <w:rPr>
+          <w:rFonts w:ascii="Arial" w:hAnsi="Arial" w:cs="Arial"/>
+          <w:sz w:val="20"/>
+          <w:szCs w:val="20"/>
+        </w:rPr>
+        <w:t xml:space="preserve">Para cada </w:t>
+      </w:r>
+      <w:proofErr w:type="spellStart"/>
+      <w:r>
+        <w:rPr>
+          <w:rFonts w:ascii="Arial" w:hAnsi="Arial" w:cs="Arial"/>
+          <w:sz w:val="20"/>
+          <w:szCs w:val="20"/>
+        </w:rPr>
+        <w:t>λSP</w:t>
+      </w:r>
+      <w:proofErr w:type="spellEnd"/>
+      <w:r>
+        <w:rPr>
+          <w:rFonts w:ascii="Arial" w:hAnsi="Arial" w:cs="Arial"/>
+          <w:sz w:val="20"/>
+          <w:szCs w:val="20"/>
+        </w:rPr>
+        <w:t xml:space="preserve"> y </w:t>
+      </w:r>
+      <w:r>
+        <w:rPr>
+          <w:rFonts w:ascii="Arial" w:hAnsi="Arial" w:cs="Arial"/>
+          <w:sz w:val="20"/>
+          <w:szCs w:val="20"/>
+        </w:rPr>
+        <w:t xml:space="preserve">Fibra entre nodos i y  j, </w:t>
+      </w:r>
+      <w:r>
+        <w:rPr>
+          <w:rFonts w:ascii="Arial" w:hAnsi="Arial" w:cs="Arial"/>
+          <w:sz w:val="20"/>
+          <w:szCs w:val="20"/>
+        </w:rPr>
+        <w:t>se define  la capacidad  disponible de ancho de banda:</w:t>
+      </w:r>
+    </w:p>
+    <w:p>
+      <w:pPr>
+        <w:pStyle w:val="Prrafodelista"/>
+        <w:rPr>
+          <w:rFonts w:ascii="Arial" w:hAnsi="Arial" w:cs="Arial"/>
+          <w:sz w:val="20"/>
+          <w:szCs w:val="20"/>
+        </w:rPr>
+      </w:pPr>
     </w:p>
     <w:p>
       <w:pPr>
@@ -1359,15 +2208,12 @@
             </m:sub>
             <m:sup>
               <m:r>
-                <m:rPr>
-                  <m:sty m:val="p"/>
-                </m:rPr>
-                <w:rPr>
-                  <w:rFonts w:ascii="Cambria Math" w:hAnsi="Arial" w:cs="Arial"/>
-                  <w:sz w:val="20"/>
-                  <w:szCs w:val="20"/>
-                </w:rPr>
-                <m:t>λ</m:t>
+                <w:rPr>
+                  <w:rFonts w:ascii="Cambria Math" w:hAnsi="Cambria Math" w:cs="Arial"/>
+                  <w:sz w:val="20"/>
+                  <w:szCs w:val="20"/>
+                </w:rPr>
+                <m:t>F</m:t>
               </m:r>
             </m:sup>
           </m:sSubSup>
@@ -1421,6 +2267,14 @@
           </m:r>
           <m:r>
             <w:rPr>
+              <w:rFonts w:ascii="Cambria Math" w:hAnsi="Cambria Math" w:cs="Arial"/>
+              <w:sz w:val="20"/>
+              <w:szCs w:val="20"/>
+            </w:rPr>
+            <m:t xml:space="preserve"> disponible</m:t>
+          </m:r>
+          <m:r>
+            <w:rPr>
               <w:rFonts w:ascii="Cambria Math" w:hAnsi="Arial" w:cs="Arial"/>
               <w:sz w:val="20"/>
               <w:szCs w:val="20"/>
@@ -1437,14 +2291,6 @@
           </m:r>
           <m:r>
             <w:rPr>
-              <w:rFonts w:ascii="Cambria Math" w:hAnsi="Cambria Math" w:cs="Arial"/>
-              <w:sz w:val="20"/>
-              <w:szCs w:val="20"/>
-            </w:rPr>
-            <m:t>l</m:t>
-          </m:r>
-          <m:r>
-            <w:rPr>
               <w:rFonts w:ascii="Cambria Math" w:hAnsi="Arial" w:cs="Arial"/>
               <w:sz w:val="20"/>
               <w:szCs w:val="20"/>
@@ -1452,89 +2298,31 @@
             <m:t xml:space="preserve"> </m:t>
           </m:r>
           <m:r>
-            <m:rPr>
-              <m:sty m:val="p"/>
-            </m:rPr>
-            <w:rPr>
-              <w:rFonts w:ascii="Cambria Math" w:hAnsi="Arial" w:cs="Arial"/>
-              <w:sz w:val="20"/>
-              <w:szCs w:val="20"/>
-            </w:rPr>
-            <m:t>λ</m:t>
-          </m:r>
-          <m:r>
-            <m:rPr>
-              <m:sty m:val="p"/>
-            </m:rPr>
-            <w:rPr>
-              <w:rFonts w:ascii="Cambria Math" w:hAnsi="Arial" w:cs="Arial"/>
-              <w:sz w:val="20"/>
-              <w:szCs w:val="20"/>
-            </w:rPr>
-            <m:t>SP</m:t>
+            <w:rPr>
+              <w:rFonts w:ascii="Cambria Math" w:hAnsi="Cambria Math" w:cs="Arial"/>
+              <w:sz w:val="20"/>
+              <w:szCs w:val="20"/>
+            </w:rPr>
+            <m:t>la</m:t>
+          </m:r>
+          <m:r>
+            <w:rPr>
+              <w:rFonts w:ascii="Cambria Math" w:hAnsi="Arial" w:cs="Arial"/>
+              <w:sz w:val="20"/>
+              <w:szCs w:val="20"/>
+            </w:rPr>
+            <m:t xml:space="preserve"> </m:t>
+          </m:r>
+          <m:r>
+            <w:rPr>
+              <w:rFonts w:ascii="Cambria Math" w:hAnsi="Cambria Math" w:cs="Arial"/>
+              <w:sz w:val="20"/>
+              <w:szCs w:val="20"/>
+            </w:rPr>
+            <m:t>Fibra</m:t>
           </m:r>
         </m:oMath>
       </m:oMathPara>
-    </w:p>
-    <w:p>
-      <w:pPr>
-        <w:pStyle w:val="Prrafodelista"/>
-        <w:rPr>
-          <w:rFonts w:ascii="Arial" w:eastAsiaTheme="minorEastAsia" w:hAnsi="Arial" w:cs="Arial"/>
-          <w:sz w:val="20"/>
-          <w:szCs w:val="20"/>
-        </w:rPr>
-      </w:pPr>
-    </w:p>
-    <w:p>
-      <w:pPr>
-        <w:pStyle w:val="Prrafodelista"/>
-        <w:numPr>
-          <w:ilvl w:val="0"/>
-          <w:numId w:val="2"/>
-        </w:numPr>
-        <w:rPr>
-          <w:rFonts w:ascii="Arial" w:eastAsiaTheme="minorEastAsia" w:hAnsi="Arial" w:cs="Arial"/>
-          <w:sz w:val="20"/>
-          <w:szCs w:val="20"/>
-        </w:rPr>
-      </w:pPr>
-      <w:r>
-        <w:rPr>
-          <w:rFonts w:ascii="Arial" w:hAnsi="Arial" w:cs="Arial"/>
-          <w:sz w:val="20"/>
-          <w:szCs w:val="20"/>
-        </w:rPr>
-        <w:t xml:space="preserve">Para cada </w:t>
-      </w:r>
-      <w:proofErr w:type="spellStart"/>
-      <w:r>
-        <w:rPr>
-          <w:rFonts w:ascii="Arial" w:hAnsi="Arial" w:cs="Arial"/>
-          <w:sz w:val="20"/>
-          <w:szCs w:val="20"/>
-        </w:rPr>
-        <w:t>λSP</w:t>
-      </w:r>
-      <w:proofErr w:type="spellEnd"/>
-      <w:r>
-        <w:rPr>
-          <w:rFonts w:ascii="Arial" w:hAnsi="Arial" w:cs="Arial"/>
-          <w:sz w:val="20"/>
-          <w:szCs w:val="20"/>
-        </w:rPr>
-        <w:t xml:space="preserve"> y Fibra entre nodos i y  j, se define  la capacidad  ya reservada del ancho de banda:</w:t>
-      </w:r>
-    </w:p>
-    <w:p>
-      <w:pPr>
-        <w:pStyle w:val="Prrafodelista"/>
-        <w:rPr>
-          <w:rFonts w:ascii="Arial" w:hAnsi="Arial" w:cs="Arial"/>
-          <w:sz w:val="20"/>
-          <w:szCs w:val="20"/>
-        </w:rPr>
-      </w:pPr>
     </w:p>
     <w:p>
       <w:pPr>
@@ -1568,7 +2356,7 @@
                   <w:sz w:val="20"/>
                   <w:szCs w:val="20"/>
                 </w:rPr>
-                <m:t>B</m:t>
+                <m:t>A</m:t>
               </m:r>
             </m:e>
             <m:sub>
@@ -1599,12 +2387,15 @@
             </m:sub>
             <m:sup>
               <m:r>
-                <w:rPr>
-                  <w:rFonts w:ascii="Cambria Math" w:hAnsi="Cambria Math" w:cs="Arial"/>
-                  <w:sz w:val="20"/>
-                  <w:szCs w:val="20"/>
-                </w:rPr>
-                <m:t>F</m:t>
+                <m:rPr>
+                  <m:sty m:val="p"/>
+                </m:rPr>
+                <w:rPr>
+                  <w:rFonts w:ascii="Cambria Math" w:hAnsi="Arial" w:cs="Arial"/>
+                  <w:sz w:val="20"/>
+                  <w:szCs w:val="20"/>
+                </w:rPr>
+                <m:t>λ</m:t>
               </m:r>
             </m:sup>
           </m:sSubSup>
@@ -1658,6 +2449,14 @@
           </m:r>
           <m:r>
             <w:rPr>
+              <w:rFonts w:ascii="Cambria Math" w:hAnsi="Cambria Math" w:cs="Arial"/>
+              <w:sz w:val="20"/>
+              <w:szCs w:val="20"/>
+            </w:rPr>
+            <m:t xml:space="preserve"> disponible</m:t>
+          </m:r>
+          <m:r>
+            <w:rPr>
               <w:rFonts w:ascii="Cambria Math" w:hAnsi="Arial" w:cs="Arial"/>
               <w:sz w:val="20"/>
               <w:szCs w:val="20"/>
@@ -1670,7 +2469,7 @@
               <w:sz w:val="20"/>
               <w:szCs w:val="20"/>
             </w:rPr>
-            <m:t>de</m:t>
+            <m:t>del</m:t>
           </m:r>
           <m:r>
             <w:rPr>
@@ -1681,31 +2480,89 @@
             <m:t xml:space="preserve"> </m:t>
           </m:r>
           <m:r>
-            <w:rPr>
-              <w:rFonts w:ascii="Cambria Math" w:hAnsi="Cambria Math" w:cs="Arial"/>
-              <w:sz w:val="20"/>
-              <w:szCs w:val="20"/>
-            </w:rPr>
-            <m:t>la</m:t>
-          </m:r>
-          <m:r>
-            <w:rPr>
-              <w:rFonts w:ascii="Cambria Math" w:hAnsi="Arial" w:cs="Arial"/>
-              <w:sz w:val="20"/>
-              <w:szCs w:val="20"/>
-            </w:rPr>
-            <m:t xml:space="preserve"> </m:t>
-          </m:r>
-          <m:r>
-            <w:rPr>
-              <w:rFonts w:ascii="Cambria Math" w:hAnsi="Cambria Math" w:cs="Arial"/>
-              <w:sz w:val="20"/>
-              <w:szCs w:val="20"/>
-            </w:rPr>
-            <m:t>Fibra</m:t>
+            <m:rPr>
+              <m:sty m:val="p"/>
+            </m:rPr>
+            <w:rPr>
+              <w:rFonts w:ascii="Cambria Math" w:hAnsi="Arial" w:cs="Arial"/>
+              <w:sz w:val="20"/>
+              <w:szCs w:val="20"/>
+            </w:rPr>
+            <m:t>λ</m:t>
+          </m:r>
+          <m:r>
+            <m:rPr>
+              <m:sty m:val="p"/>
+            </m:rPr>
+            <w:rPr>
+              <w:rFonts w:ascii="Cambria Math" w:hAnsi="Arial" w:cs="Arial"/>
+              <w:sz w:val="20"/>
+              <w:szCs w:val="20"/>
+            </w:rPr>
+            <m:t>SP</m:t>
           </m:r>
         </m:oMath>
       </m:oMathPara>
+    </w:p>
+    <w:p>
+      <w:pPr>
+        <w:pStyle w:val="Prrafodelista"/>
+        <w:rPr>
+          <w:rFonts w:ascii="Arial" w:eastAsiaTheme="minorEastAsia" w:hAnsi="Arial" w:cs="Arial"/>
+          <w:sz w:val="20"/>
+          <w:szCs w:val="20"/>
+        </w:rPr>
+      </w:pPr>
+    </w:p>
+    <w:p>
+      <w:pPr>
+        <w:pStyle w:val="Prrafodelista"/>
+        <w:numPr>
+          <w:ilvl w:val="0"/>
+          <w:numId w:val="2"/>
+        </w:numPr>
+        <w:rPr>
+          <w:rFonts w:ascii="Arial" w:eastAsiaTheme="minorEastAsia" w:hAnsi="Arial" w:cs="Arial"/>
+          <w:sz w:val="20"/>
+          <w:szCs w:val="20"/>
+        </w:rPr>
+      </w:pPr>
+      <w:r>
+        <w:rPr>
+          <w:rFonts w:ascii="Arial" w:hAnsi="Arial" w:cs="Arial"/>
+          <w:sz w:val="20"/>
+          <w:szCs w:val="20"/>
+        </w:rPr>
+        <w:t xml:space="preserve">Para cada </w:t>
+      </w:r>
+      <w:proofErr w:type="spellStart"/>
+      <w:r>
+        <w:rPr>
+          <w:rFonts w:ascii="Arial" w:hAnsi="Arial" w:cs="Arial"/>
+          <w:sz w:val="20"/>
+          <w:szCs w:val="20"/>
+        </w:rPr>
+        <w:t>λSP</w:t>
+      </w:r>
+      <w:proofErr w:type="spellEnd"/>
+      <w:r>
+        <w:rPr>
+          <w:rFonts w:ascii="Arial" w:hAnsi="Arial" w:cs="Arial"/>
+          <w:sz w:val="20"/>
+          <w:szCs w:val="20"/>
+        </w:rPr>
+        <w:t xml:space="preserve"> y Fibra entre nodos i y  j, se define  la capacidad  ya reservada del ancho de banda:</w:t>
+      </w:r>
+    </w:p>
+    <w:p>
+      <w:pPr>
+        <w:pStyle w:val="Prrafodelista"/>
+        <w:rPr>
+          <w:rFonts w:ascii="Arial" w:hAnsi="Arial" w:cs="Arial"/>
+          <w:sz w:val="20"/>
+          <w:szCs w:val="20"/>
+        </w:rPr>
+      </w:pPr>
     </w:p>
     <w:p>
       <w:pPr>
@@ -1770,6 +2627,177 @@
             </m:sub>
             <m:sup>
               <m:r>
+                <w:rPr>
+                  <w:rFonts w:ascii="Cambria Math" w:hAnsi="Cambria Math" w:cs="Arial"/>
+                  <w:sz w:val="20"/>
+                  <w:szCs w:val="20"/>
+                </w:rPr>
+                <m:t>F</m:t>
+              </m:r>
+            </m:sup>
+          </m:sSubSup>
+          <m:r>
+            <w:rPr>
+              <w:rFonts w:ascii="Cambria Math" w:hAnsi="Arial" w:cs="Arial"/>
+              <w:sz w:val="20"/>
+              <w:szCs w:val="20"/>
+            </w:rPr>
+            <m:t>:</m:t>
+          </m:r>
+          <m:r>
+            <w:rPr>
+              <w:rFonts w:ascii="Cambria Math" w:hAnsi="Cambria Math" w:cs="Arial"/>
+              <w:sz w:val="20"/>
+              <w:szCs w:val="20"/>
+            </w:rPr>
+            <m:t>Como</m:t>
+          </m:r>
+          <m:r>
+            <w:rPr>
+              <w:rFonts w:ascii="Cambria Math" w:hAnsi="Arial" w:cs="Arial"/>
+              <w:sz w:val="20"/>
+              <w:szCs w:val="20"/>
+            </w:rPr>
+            <m:t xml:space="preserve"> </m:t>
+          </m:r>
+          <m:r>
+            <w:rPr>
+              <w:rFonts w:ascii="Cambria Math" w:hAnsi="Cambria Math" w:cs="Arial"/>
+              <w:sz w:val="20"/>
+              <w:szCs w:val="20"/>
+            </w:rPr>
+            <m:t>la</m:t>
+          </m:r>
+          <m:r>
+            <w:rPr>
+              <w:rFonts w:ascii="Cambria Math" w:hAnsi="Arial" w:cs="Arial"/>
+              <w:sz w:val="20"/>
+              <w:szCs w:val="20"/>
+            </w:rPr>
+            <m:t xml:space="preserve"> </m:t>
+          </m:r>
+          <m:r>
+            <w:rPr>
+              <w:rFonts w:ascii="Cambria Math" w:hAnsi="Cambria Math" w:cs="Arial"/>
+              <w:sz w:val="20"/>
+              <w:szCs w:val="20"/>
+            </w:rPr>
+            <m:t>capacidad</m:t>
+          </m:r>
+          <m:r>
+            <w:rPr>
+              <w:rFonts w:ascii="Cambria Math" w:hAnsi="Arial" w:cs="Arial"/>
+              <w:sz w:val="20"/>
+              <w:szCs w:val="20"/>
+            </w:rPr>
+            <m:t xml:space="preserve"> </m:t>
+          </m:r>
+          <m:r>
+            <w:rPr>
+              <w:rFonts w:ascii="Cambria Math" w:hAnsi="Cambria Math" w:cs="Arial"/>
+              <w:sz w:val="20"/>
+              <w:szCs w:val="20"/>
+            </w:rPr>
+            <m:t>de</m:t>
+          </m:r>
+          <m:r>
+            <w:rPr>
+              <w:rFonts w:ascii="Cambria Math" w:hAnsi="Arial" w:cs="Arial"/>
+              <w:sz w:val="20"/>
+              <w:szCs w:val="20"/>
+            </w:rPr>
+            <m:t xml:space="preserve"> </m:t>
+          </m:r>
+          <m:r>
+            <w:rPr>
+              <w:rFonts w:ascii="Cambria Math" w:hAnsi="Cambria Math" w:cs="Arial"/>
+              <w:sz w:val="20"/>
+              <w:szCs w:val="20"/>
+            </w:rPr>
+            <m:t>la</m:t>
+          </m:r>
+          <m:r>
+            <w:rPr>
+              <w:rFonts w:ascii="Cambria Math" w:hAnsi="Arial" w:cs="Arial"/>
+              <w:sz w:val="20"/>
+              <w:szCs w:val="20"/>
+            </w:rPr>
+            <m:t xml:space="preserve"> </m:t>
+          </m:r>
+          <m:r>
+            <w:rPr>
+              <w:rFonts w:ascii="Cambria Math" w:hAnsi="Cambria Math" w:cs="Arial"/>
+              <w:sz w:val="20"/>
+              <w:szCs w:val="20"/>
+            </w:rPr>
+            <m:t>Fibra</m:t>
+          </m:r>
+        </m:oMath>
+      </m:oMathPara>
+    </w:p>
+    <w:p>
+      <w:pPr>
+        <w:pStyle w:val="Prrafodelista"/>
+        <w:rPr>
+          <w:rFonts w:ascii="Arial" w:eastAsiaTheme="minorEastAsia" w:hAnsi="Arial" w:cs="Arial"/>
+          <w:sz w:val="20"/>
+          <w:szCs w:val="20"/>
+        </w:rPr>
+      </w:pPr>
+      <m:oMathPara>
+        <m:oMathParaPr>
+          <m:jc m:val="left"/>
+        </m:oMathParaPr>
+        <m:oMath>
+          <m:sSubSup>
+            <m:sSubSupPr>
+              <m:ctrlPr>
+                <w:rPr>
+                  <w:rFonts w:ascii="Cambria Math" w:hAnsi="Arial" w:cs="Arial"/>
+                  <w:i/>
+                  <w:sz w:val="20"/>
+                  <w:szCs w:val="20"/>
+                </w:rPr>
+              </m:ctrlPr>
+            </m:sSubSupPr>
+            <m:e>
+              <m:r>
+                <w:rPr>
+                  <w:rFonts w:ascii="Cambria Math" w:hAnsi="Cambria Math" w:cs="Arial"/>
+                  <w:sz w:val="20"/>
+                  <w:szCs w:val="20"/>
+                </w:rPr>
+                <m:t>B</m:t>
+              </m:r>
+            </m:e>
+            <m:sub>
+              <m:r>
+                <w:rPr>
+                  <w:rFonts w:ascii="Cambria Math" w:hAnsi="Cambria Math" w:cs="Arial"/>
+                  <w:sz w:val="20"/>
+                  <w:szCs w:val="20"/>
+                </w:rPr>
+                <m:t>i</m:t>
+              </m:r>
+              <m:r>
+                <w:rPr>
+                  <w:rFonts w:ascii="Cambria Math" w:hAnsi="Arial" w:cs="Arial"/>
+                  <w:sz w:val="20"/>
+                  <w:szCs w:val="20"/>
+                </w:rPr>
+                <m:t>,</m:t>
+              </m:r>
+              <m:r>
+                <w:rPr>
+                  <w:rFonts w:ascii="Cambria Math" w:hAnsi="Cambria Math" w:cs="Arial"/>
+                  <w:sz w:val="20"/>
+                  <w:szCs w:val="20"/>
+                </w:rPr>
+                <m:t>j</m:t>
+              </m:r>
+            </m:sub>
+            <m:sup>
+              <m:r>
                 <m:rPr>
                   <m:sty m:val="p"/>
                 </m:rPr>
@@ -2037,7 +3065,6 @@
           <w:sz w:val="20"/>
           <w:szCs w:val="20"/>
         </w:rPr>
-        <w:lastRenderedPageBreak/>
         <w:t>Definición</w:t>
       </w:r>
       <w:r>
@@ -2206,6 +3233,205 @@
 <file path=word/numbering.xml><?xml version="1.0" encoding="utf-8"?>
 <w:numbering xmlns:ve="http://schemas.openxmlformats.org/markup-compatibility/2006" xmlns:o="urn:schemas-microsoft-com:office:office" xmlns:r="http://schemas.openxmlformats.org/officeDocument/2006/relationships" xmlns:m="http://schemas.openxmlformats.org/officeDocument/2006/math" xmlns:v="urn:schemas-microsoft-com:vml" xmlns:wp="http://schemas.openxmlformats.org/drawingml/2006/wordprocessingDrawing" xmlns:w10="urn:schemas-microsoft-com:office:word" xmlns:w="http://schemas.openxmlformats.org/wordprocessingml/2006/main" xmlns:wne="http://schemas.microsoft.com/office/word/2006/wordml">
   <w:abstractNum w:abstractNumId="0">
+    <w:nsid w:val="223213EE"/>
+    <w:multiLevelType w:val="hybridMultilevel"/>
+    <w:tmpl w:val="A3D6D2C6"/>
+    <w:lvl w:ilvl="0" w:tplc="240A0017">
+      <w:start w:val="1"/>
+      <w:numFmt w:val="lowerLetter"/>
+      <w:lvlText w:val="%1)"/>
+      <w:lvlJc w:val="left"/>
+      <w:pPr>
+        <w:ind w:left="1800" w:hanging="360"/>
+      </w:pPr>
+    </w:lvl>
+    <w:lvl w:ilvl="1" w:tplc="240A0019" w:tentative="1">
+      <w:start w:val="1"/>
+      <w:numFmt w:val="lowerLetter"/>
+      <w:lvlText w:val="%2."/>
+      <w:lvlJc w:val="left"/>
+      <w:pPr>
+        <w:ind w:left="2520" w:hanging="360"/>
+      </w:pPr>
+    </w:lvl>
+    <w:lvl w:ilvl="2" w:tplc="240A001B" w:tentative="1">
+      <w:start w:val="1"/>
+      <w:numFmt w:val="lowerRoman"/>
+      <w:lvlText w:val="%3."/>
+      <w:lvlJc w:val="right"/>
+      <w:pPr>
+        <w:ind w:left="3240" w:hanging="180"/>
+      </w:pPr>
+    </w:lvl>
+    <w:lvl w:ilvl="3" w:tplc="240A000F" w:tentative="1">
+      <w:start w:val="1"/>
+      <w:numFmt w:val="decimal"/>
+      <w:lvlText w:val="%4."/>
+      <w:lvlJc w:val="left"/>
+      <w:pPr>
+        <w:ind w:left="3960" w:hanging="360"/>
+      </w:pPr>
+    </w:lvl>
+    <w:lvl w:ilvl="4" w:tplc="240A0019" w:tentative="1">
+      <w:start w:val="1"/>
+      <w:numFmt w:val="lowerLetter"/>
+      <w:lvlText w:val="%5."/>
+      <w:lvlJc w:val="left"/>
+      <w:pPr>
+        <w:ind w:left="4680" w:hanging="360"/>
+      </w:pPr>
+    </w:lvl>
+    <w:lvl w:ilvl="5" w:tplc="240A001B" w:tentative="1">
+      <w:start w:val="1"/>
+      <w:numFmt w:val="lowerRoman"/>
+      <w:lvlText w:val="%6."/>
+      <w:lvlJc w:val="right"/>
+      <w:pPr>
+        <w:ind w:left="5400" w:hanging="180"/>
+      </w:pPr>
+    </w:lvl>
+    <w:lvl w:ilvl="6" w:tplc="240A000F" w:tentative="1">
+      <w:start w:val="1"/>
+      <w:numFmt w:val="decimal"/>
+      <w:lvlText w:val="%7."/>
+      <w:lvlJc w:val="left"/>
+      <w:pPr>
+        <w:ind w:left="6120" w:hanging="360"/>
+      </w:pPr>
+    </w:lvl>
+    <w:lvl w:ilvl="7" w:tplc="240A0019" w:tentative="1">
+      <w:start w:val="1"/>
+      <w:numFmt w:val="lowerLetter"/>
+      <w:lvlText w:val="%8."/>
+      <w:lvlJc w:val="left"/>
+      <w:pPr>
+        <w:ind w:left="6840" w:hanging="360"/>
+      </w:pPr>
+    </w:lvl>
+    <w:lvl w:ilvl="8" w:tplc="240A001B" w:tentative="1">
+      <w:start w:val="1"/>
+      <w:numFmt w:val="lowerRoman"/>
+      <w:lvlText w:val="%9."/>
+      <w:lvlJc w:val="right"/>
+      <w:pPr>
+        <w:ind w:left="7560" w:hanging="180"/>
+      </w:pPr>
+    </w:lvl>
+  </w:abstractNum>
+  <w:abstractNum w:abstractNumId="1">
+    <w:nsid w:val="341834E4"/>
+    <w:multiLevelType w:val="hybridMultilevel"/>
+    <w:tmpl w:val="758C1D2C"/>
+    <w:lvl w:ilvl="0" w:tplc="240A0001">
+      <w:start w:val="1"/>
+      <w:numFmt w:val="bullet"/>
+      <w:lvlText w:val=""/>
+      <w:lvlJc w:val="left"/>
+      <w:pPr>
+        <w:ind w:left="1800" w:hanging="360"/>
+      </w:pPr>
+      <w:rPr>
+        <w:rFonts w:ascii="Symbol" w:hAnsi="Symbol" w:hint="default"/>
+      </w:rPr>
+    </w:lvl>
+    <w:lvl w:ilvl="1" w:tplc="240A0003" w:tentative="1">
+      <w:start w:val="1"/>
+      <w:numFmt w:val="bullet"/>
+      <w:lvlText w:val="o"/>
+      <w:lvlJc w:val="left"/>
+      <w:pPr>
+        <w:ind w:left="2520" w:hanging="360"/>
+      </w:pPr>
+      <w:rPr>
+        <w:rFonts w:ascii="Courier New" w:hAnsi="Courier New" w:cs="Courier New" w:hint="default"/>
+      </w:rPr>
+    </w:lvl>
+    <w:lvl w:ilvl="2" w:tplc="240A0005" w:tentative="1">
+      <w:start w:val="1"/>
+      <w:numFmt w:val="bullet"/>
+      <w:lvlText w:val=""/>
+      <w:lvlJc w:val="left"/>
+      <w:pPr>
+        <w:ind w:left="3240" w:hanging="360"/>
+      </w:pPr>
+      <w:rPr>
+        <w:rFonts w:ascii="Wingdings" w:hAnsi="Wingdings" w:hint="default"/>
+      </w:rPr>
+    </w:lvl>
+    <w:lvl w:ilvl="3" w:tplc="240A0001" w:tentative="1">
+      <w:start w:val="1"/>
+      <w:numFmt w:val="bullet"/>
+      <w:lvlText w:val=""/>
+      <w:lvlJc w:val="left"/>
+      <w:pPr>
+        <w:ind w:left="3960" w:hanging="360"/>
+      </w:pPr>
+      <w:rPr>
+        <w:rFonts w:ascii="Symbol" w:hAnsi="Symbol" w:hint="default"/>
+      </w:rPr>
+    </w:lvl>
+    <w:lvl w:ilvl="4" w:tplc="240A0003" w:tentative="1">
+      <w:start w:val="1"/>
+      <w:numFmt w:val="bullet"/>
+      <w:lvlText w:val="o"/>
+      <w:lvlJc w:val="left"/>
+      <w:pPr>
+        <w:ind w:left="4680" w:hanging="360"/>
+      </w:pPr>
+      <w:rPr>
+        <w:rFonts w:ascii="Courier New" w:hAnsi="Courier New" w:cs="Courier New" w:hint="default"/>
+      </w:rPr>
+    </w:lvl>
+    <w:lvl w:ilvl="5" w:tplc="240A0005" w:tentative="1">
+      <w:start w:val="1"/>
+      <w:numFmt w:val="bullet"/>
+      <w:lvlText w:val=""/>
+      <w:lvlJc w:val="left"/>
+      <w:pPr>
+        <w:ind w:left="5400" w:hanging="360"/>
+      </w:pPr>
+      <w:rPr>
+        <w:rFonts w:ascii="Wingdings" w:hAnsi="Wingdings" w:hint="default"/>
+      </w:rPr>
+    </w:lvl>
+    <w:lvl w:ilvl="6" w:tplc="240A0001" w:tentative="1">
+      <w:start w:val="1"/>
+      <w:numFmt w:val="bullet"/>
+      <w:lvlText w:val=""/>
+      <w:lvlJc w:val="left"/>
+      <w:pPr>
+        <w:ind w:left="6120" w:hanging="360"/>
+      </w:pPr>
+      <w:rPr>
+        <w:rFonts w:ascii="Symbol" w:hAnsi="Symbol" w:hint="default"/>
+      </w:rPr>
+    </w:lvl>
+    <w:lvl w:ilvl="7" w:tplc="240A0003" w:tentative="1">
+      <w:start w:val="1"/>
+      <w:numFmt w:val="bullet"/>
+      <w:lvlText w:val="o"/>
+      <w:lvlJc w:val="left"/>
+      <w:pPr>
+        <w:ind w:left="6840" w:hanging="360"/>
+      </w:pPr>
+      <w:rPr>
+        <w:rFonts w:ascii="Courier New" w:hAnsi="Courier New" w:cs="Courier New" w:hint="default"/>
+      </w:rPr>
+    </w:lvl>
+    <w:lvl w:ilvl="8" w:tplc="240A0005" w:tentative="1">
+      <w:start w:val="1"/>
+      <w:numFmt w:val="bullet"/>
+      <w:lvlText w:val=""/>
+      <w:lvlJc w:val="left"/>
+      <w:pPr>
+        <w:ind w:left="7560" w:hanging="360"/>
+      </w:pPr>
+      <w:rPr>
+        <w:rFonts w:ascii="Wingdings" w:hAnsi="Wingdings" w:hint="default"/>
+      </w:rPr>
+    </w:lvl>
+  </w:abstractNum>
+  <w:abstractNum w:abstractNumId="2">
     <w:nsid w:val="45226274"/>
     <w:multiLevelType w:val="hybridMultilevel"/>
     <w:tmpl w:val="87265F00"/>
@@ -2318,10 +3544,10 @@
       </w:rPr>
     </w:lvl>
   </w:abstractNum>
-  <w:abstractNum w:abstractNumId="1">
+  <w:abstractNum w:abstractNumId="3">
     <w:nsid w:val="5CCC39A4"/>
     <w:multiLevelType w:val="hybridMultilevel"/>
-    <w:tmpl w:val="28C8E402"/>
+    <w:tmpl w:val="B426A7B2"/>
     <w:lvl w:ilvl="0" w:tplc="240A000F">
       <w:start w:val="1"/>
       <w:numFmt w:val="decimal"/>
@@ -2331,7 +3557,7 @@
         <w:ind w:left="720" w:hanging="360"/>
       </w:pPr>
     </w:lvl>
-    <w:lvl w:ilvl="1" w:tplc="240A0019" w:tentative="1">
+    <w:lvl w:ilvl="1" w:tplc="240A0019">
       <w:start w:val="1"/>
       <w:numFmt w:val="lowerLetter"/>
       <w:lvlText w:val="%2."/>
@@ -2404,11 +3630,106 @@
       </w:pPr>
     </w:lvl>
   </w:abstractNum>
+  <w:abstractNum w:abstractNumId="4">
+    <w:nsid w:val="7EBA7CBF"/>
+    <w:multiLevelType w:val="hybridMultilevel"/>
+    <w:tmpl w:val="EEE44B0A"/>
+    <w:lvl w:ilvl="0" w:tplc="240A0017">
+      <w:start w:val="1"/>
+      <w:numFmt w:val="lowerLetter"/>
+      <w:lvlText w:val="%1)"/>
+      <w:lvlJc w:val="left"/>
+      <w:pPr>
+        <w:ind w:left="1440" w:hanging="360"/>
+      </w:pPr>
+    </w:lvl>
+    <w:lvl w:ilvl="1" w:tplc="240A0019" w:tentative="1">
+      <w:start w:val="1"/>
+      <w:numFmt w:val="lowerLetter"/>
+      <w:lvlText w:val="%2."/>
+      <w:lvlJc w:val="left"/>
+      <w:pPr>
+        <w:ind w:left="2160" w:hanging="360"/>
+      </w:pPr>
+    </w:lvl>
+    <w:lvl w:ilvl="2" w:tplc="240A001B" w:tentative="1">
+      <w:start w:val="1"/>
+      <w:numFmt w:val="lowerRoman"/>
+      <w:lvlText w:val="%3."/>
+      <w:lvlJc w:val="right"/>
+      <w:pPr>
+        <w:ind w:left="2880" w:hanging="180"/>
+      </w:pPr>
+    </w:lvl>
+    <w:lvl w:ilvl="3" w:tplc="240A000F" w:tentative="1">
+      <w:start w:val="1"/>
+      <w:numFmt w:val="decimal"/>
+      <w:lvlText w:val="%4."/>
+      <w:lvlJc w:val="left"/>
+      <w:pPr>
+        <w:ind w:left="3600" w:hanging="360"/>
+      </w:pPr>
+    </w:lvl>
+    <w:lvl w:ilvl="4" w:tplc="240A0019" w:tentative="1">
+      <w:start w:val="1"/>
+      <w:numFmt w:val="lowerLetter"/>
+      <w:lvlText w:val="%5."/>
+      <w:lvlJc w:val="left"/>
+      <w:pPr>
+        <w:ind w:left="4320" w:hanging="360"/>
+      </w:pPr>
+    </w:lvl>
+    <w:lvl w:ilvl="5" w:tplc="240A001B" w:tentative="1">
+      <w:start w:val="1"/>
+      <w:numFmt w:val="lowerRoman"/>
+      <w:lvlText w:val="%6."/>
+      <w:lvlJc w:val="right"/>
+      <w:pPr>
+        <w:ind w:left="5040" w:hanging="180"/>
+      </w:pPr>
+    </w:lvl>
+    <w:lvl w:ilvl="6" w:tplc="240A000F" w:tentative="1">
+      <w:start w:val="1"/>
+      <w:numFmt w:val="decimal"/>
+      <w:lvlText w:val="%7."/>
+      <w:lvlJc w:val="left"/>
+      <w:pPr>
+        <w:ind w:left="5760" w:hanging="360"/>
+      </w:pPr>
+    </w:lvl>
+    <w:lvl w:ilvl="7" w:tplc="240A0019" w:tentative="1">
+      <w:start w:val="1"/>
+      <w:numFmt w:val="lowerLetter"/>
+      <w:lvlText w:val="%8."/>
+      <w:lvlJc w:val="left"/>
+      <w:pPr>
+        <w:ind w:left="6480" w:hanging="360"/>
+      </w:pPr>
+    </w:lvl>
+    <w:lvl w:ilvl="8" w:tplc="240A001B" w:tentative="1">
+      <w:start w:val="1"/>
+      <w:numFmt w:val="lowerRoman"/>
+      <w:lvlText w:val="%9."/>
+      <w:lvlJc w:val="right"/>
+      <w:pPr>
+        <w:ind w:left="7200" w:hanging="180"/>
+      </w:pPr>
+    </w:lvl>
+  </w:abstractNum>
   <w:num w:numId="1">
+    <w:abstractNumId w:val="2"/>
+  </w:num>
+  <w:num w:numId="2">
+    <w:abstractNumId w:val="3"/>
+  </w:num>
+  <w:num w:numId="3">
+    <w:abstractNumId w:val="1"/>
+  </w:num>
+  <w:num w:numId="4">
     <w:abstractNumId w:val="0"/>
   </w:num>
-  <w:num w:numId="2">
-    <w:abstractNumId w:val="1"/>
+  <w:num w:numId="5">
+    <w:abstractNumId w:val="4"/>
   </w:num>
 </w:numbering>
 </file>

</xml_diff>